<commit_message>
Cleaned up code, Added documentation
Deleted code that was not needed. Added information to the word document about how to make analytics work between the dashboard and unity (code)
</commit_message>
<xml_diff>
--- a/Verdiepings software Documentation Game analytics.docx
+++ b/Verdiepings software Documentation Game analytics.docx
@@ -3428,7 +3428,7 @@
               <mc:Fallback>
                 <w:pict>
                   <v:group w14:anchorId="412918A0" id="Group 2" o:spid="_x0000_s1026" style="position:absolute;margin-left:0;margin-top:0;width:172.8pt;height:718.55pt;z-index:-251657216;mso-width-percent:330;mso-height-percent:950;mso-left-percent:40;mso-position-horizontal-relative:page;mso-position-vertical:center;mso-position-vertical-relative:page;mso-width-percent:330;mso-height-percent:950;mso-left-percent:40" coordsize="21945,91257" o:gfxdata="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">
-                    <v:rect id="Rectangle 3" o:spid="_x0000_s1027" style="position:absolute;width:1945;height:91257;visibility:visible;mso-wrap-style:square;v-text-anchor:middle" o:gfxdata="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" fillcolor="#373545 [3215]" stroked="f" strokeweight="1pt"/>
+                    <v:rect id="Rectangle 3" o:spid="_x0000_s1027" style="position:absolute;width:1945;height:91257;visibility:visible;mso-wrap-style:square;v-text-anchor:middle" o:gfxdata="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" fillcolor="#454551 [3215]" stroked="f" strokeweight="1pt"/>
                     <v:shapetype id="_x0000_t15" coordsize="21600,21600" o:spt="15" adj="16200" path="m@0,l,,,21600@0,21600,21600,10800xe">
                       <v:stroke joinstyle="miter"/>
                       <v:formulas>
@@ -3440,7 +3440,7 @@
                         <v:h position="#0,topLeft" xrange="0,21600"/>
                       </v:handles>
                     </v:shapetype>
-                    <v:shape id="Pentagon 4" o:spid="_x0000_s1028" type="#_x0000_t15" style="position:absolute;top:14668;width:21945;height:5521;visibility:visible;mso-wrap-style:square;v-text-anchor:middle" o:gfxdata="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" adj="18883" fillcolor="#ad84c6 [3204]" stroked="f" strokeweight="1pt">
+                    <v:shape id="Pentagon 4" o:spid="_x0000_s1028" type="#_x0000_t15" style="position:absolute;top:14668;width:21945;height:5521;visibility:visible;mso-wrap-style:square;v-text-anchor:middle" o:gfxdata="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" adj="18883" fillcolor="#e32d91 [3204]" stroked="f" strokeweight="1pt">
                       <v:textbox inset=",0,14.4pt,0">
                         <w:txbxContent>
                           <w:sdt>
@@ -3490,96 +3490,96 @@
                     <v:group id="Group 5" o:spid="_x0000_s1029" style="position:absolute;left:762;top:42100;width:20574;height:49103" coordorigin="806,42118" coordsize="13062,31210" o:gfxdata="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">
                       <v:group id="Group 6" o:spid="_x0000_s1030" style="position:absolute;left:1410;top:42118;width:10478;height:31210" coordorigin="1410,42118" coordsize="10477,31210" o:gfxdata="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">
                         <o:lock v:ext="edit" aspectratio="t"/>
-                        <v:shape id="Freeform 20" o:spid="_x0000_s1031" style="position:absolute;left:3696;top:62168;width:1937;height:6985;visibility:visible;mso-wrap-style:square;v-text-anchor:top" coordsize="122,440" o:gfxdata="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" path="m,l39,152,84,304r38,113l122,440,76,306,39,180,6,53,,xe" fillcolor="#373545 [3215]" strokecolor="#373545 [3215]" strokeweight="0">
+                        <v:shape id="Freeform 20" o:spid="_x0000_s1031" style="position:absolute;left:3696;top:62168;width:1937;height:6985;visibility:visible;mso-wrap-style:square;v-text-anchor:top" coordsize="122,440" o:gfxdata="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" path="m,l39,152,84,304r38,113l122,440,76,306,39,180,6,53,,xe" fillcolor="#454551 [3215]" strokecolor="#454551 [3215]" strokeweight="0">
                           <v:path arrowok="t" o:connecttype="custom" o:connectlocs="0,0;61913,241300;133350,482600;193675,661988;193675,698500;120650,485775;61913,285750;9525,84138;0,0" o:connectangles="0,0,0,0,0,0,0,0,0"/>
                         </v:shape>
-                        <v:shape id="Freeform 21" o:spid="_x0000_s1032" style="position:absolute;left:5728;top:69058;width:1842;height:4270;visibility:visible;mso-wrap-style:square;v-text-anchor:top" coordsize="116,269" o:gfxdata="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" path="m,l8,19,37,93r30,74l116,269r-8,l60,169,30,98,1,25,,xe" fillcolor="#373545 [3215]" strokecolor="#373545 [3215]" strokeweight="0">
+                        <v:shape id="Freeform 21" o:spid="_x0000_s1032" style="position:absolute;left:5728;top:69058;width:1842;height:4270;visibility:visible;mso-wrap-style:square;v-text-anchor:top" coordsize="116,269" o:gfxdata="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" path="m,l8,19,37,93r30,74l116,269r-8,l60,169,30,98,1,25,,xe" fillcolor="#454551 [3215]" strokecolor="#454551 [3215]" strokeweight="0">
                           <v:path arrowok="t" o:connecttype="custom" o:connectlocs="0,0;12700,30163;58738,147638;106363,265113;184150,427038;171450,427038;95250,268288;47625,155575;1588,39688;0,0" o:connectangles="0,0,0,0,0,0,0,0,0,0"/>
                         </v:shape>
-                        <v:shape id="Freeform 22" o:spid="_x0000_s1033" style="position:absolute;left:1410;top:42118;width:2223;height:20193;visibility:visible;mso-wrap-style:square;v-text-anchor:top" coordsize="140,1272" o:gfxdata="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" path="m,l,,1,79r2,80l12,317,23,476,39,634,58,792,83,948r24,138l135,1223r5,49l138,1262,105,1106,77,949,53,792,35,634,20,476,9,317,2,159,,79,,xe" fillcolor="#373545 [3215]" strokecolor="#373545 [3215]" strokeweight="0">
+                        <v:shape id="Freeform 22" o:spid="_x0000_s1033" style="position:absolute;left:1410;top:42118;width:2223;height:20193;visibility:visible;mso-wrap-style:square;v-text-anchor:top" coordsize="140,1272" o:gfxdata="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" path="m,l,,1,79r2,80l12,317,23,476,39,634,58,792,83,948r24,138l135,1223r5,49l138,1262,105,1106,77,949,53,792,35,634,20,476,9,317,2,159,,79,,xe" fillcolor="#454551 [3215]" strokecolor="#454551 [3215]" strokeweight="0">
                           <v:path arrowok="t" o:connecttype="custom" o:connectlocs="0,0;0,0;1588,125413;4763,252413;19050,503238;36513,755650;61913,1006475;92075,1257300;131763,1504950;169863,1724025;214313,1941513;222250,2019300;219075,2003425;166688,1755775;122238,1506538;84138,1257300;55563,1006475;31750,755650;14288,503238;3175,252413;0,125413;0,0" o:connectangles="0,0,0,0,0,0,0,0,0,0,0,0,0,0,0,0,0,0,0,0,0,0"/>
                         </v:shape>
-                        <v:shape id="Freeform 23" o:spid="_x0000_s1034" style="position:absolute;left:3410;top:48611;width:715;height:13557;visibility:visible;mso-wrap-style:square;v-text-anchor:top" coordsize="45,854" o:gfxdata="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" path="m45,r,l35,66r-9,67l14,267,6,401,3,534,6,669r8,134l18,854r,-3l9,814,8,803,1,669,,534,3,401,12,267,25,132,34,66,45,xe" fillcolor="#373545 [3215]" strokecolor="#373545 [3215]" strokeweight="0">
+                        <v:shape id="Freeform 23" o:spid="_x0000_s1034" style="position:absolute;left:3410;top:48611;width:715;height:13557;visibility:visible;mso-wrap-style:square;v-text-anchor:top" coordsize="45,854" o:gfxdata="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" path="m45,r,l35,66r-9,67l14,267,6,401,3,534,6,669r8,134l18,854r,-3l9,814,8,803,1,669,,534,3,401,12,267,25,132,34,66,45,xe" fillcolor="#454551 [3215]" strokecolor="#454551 [3215]" strokeweight="0">
                           <v:path arrowok="t" o:connecttype="custom" o:connectlocs="71438,0;71438,0;55563,104775;41275,211138;22225,423863;9525,636588;4763,847725;9525,1062038;22225,1274763;28575,1355725;28575,1350963;14288,1292225;12700,1274763;1588,1062038;0,847725;4763,636588;19050,423863;39688,209550;53975,104775;71438,0" o:connectangles="0,0,0,0,0,0,0,0,0,0,0,0,0,0,0,0,0,0,0,0"/>
                         </v:shape>
-                        <v:shape id="Freeform 24" o:spid="_x0000_s1035" style="position:absolute;left:3633;top:62311;width:2444;height:9985;visibility:visible;mso-wrap-style:square;v-text-anchor:top" coordsize="154,629" o:gfxdata="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" path="m,l10,44r11,82l34,207r19,86l75,380r25,86l120,521r21,55l152,618r2,11l140,595,115,532,93,468,67,383,47,295,28,207,12,104,,xe" fillcolor="#373545 [3215]" strokecolor="#373545 [3215]" strokeweight="0">
+                        <v:shape id="Freeform 24" o:spid="_x0000_s1035" style="position:absolute;left:3633;top:62311;width:2444;height:9985;visibility:visible;mso-wrap-style:square;v-text-anchor:top" coordsize="154,629" o:gfxdata="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" path="m,l10,44r11,82l34,207r19,86l75,380r25,86l120,521r21,55l152,618r2,11l140,595,115,532,93,468,67,383,47,295,28,207,12,104,,xe" fillcolor="#454551 [3215]" strokecolor="#454551 [3215]" strokeweight="0">
                           <v:path arrowok="t" o:connecttype="custom" o:connectlocs="0,0;15875,69850;33338,200025;53975,328613;84138,465138;119063,603250;158750,739775;190500,827088;223838,914400;241300,981075;244475,998538;222250,944563;182563,844550;147638,742950;106363,608013;74613,468313;44450,328613;19050,165100;0,0" o:connectangles="0,0,0,0,0,0,0,0,0,0,0,0,0,0,0,0,0,0,0"/>
                         </v:shape>
-                        <v:shape id="Freeform 25" o:spid="_x0000_s1036" style="position:absolute;left:6204;top:72233;width:524;height:1095;visibility:visible;mso-wrap-style:square;v-text-anchor:top" coordsize="33,69" o:gfxdata="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" path="m,l33,69r-9,l12,35,,xe" fillcolor="#373545 [3215]" strokecolor="#373545 [3215]" strokeweight="0">
+                        <v:shape id="Freeform 25" o:spid="_x0000_s1036" style="position:absolute;left:6204;top:72233;width:524;height:1095;visibility:visible;mso-wrap-style:square;v-text-anchor:top" coordsize="33,69" o:gfxdata="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" path="m,l33,69r-9,l12,35,,xe" fillcolor="#454551 [3215]" strokecolor="#454551 [3215]" strokeweight="0">
                           <v:path arrowok="t" o:connecttype="custom" o:connectlocs="0,0;52388,109538;38100,109538;19050,55563;0,0" o:connectangles="0,0,0,0,0"/>
                         </v:shape>
-                        <v:shape id="Freeform 26" o:spid="_x0000_s1037" style="position:absolute;left:3553;top:61533;width:238;height:1476;visibility:visible;mso-wrap-style:square;v-text-anchor:top" coordsize="15,93" o:gfxdata="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" path="m,l9,37r,3l15,93,5,49,,xe" fillcolor="#373545 [3215]" strokecolor="#373545 [3215]" strokeweight="0">
+                        <v:shape id="Freeform 26" o:spid="_x0000_s1037" style="position:absolute;left:3553;top:61533;width:238;height:1476;visibility:visible;mso-wrap-style:square;v-text-anchor:top" coordsize="15,93" o:gfxdata="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" path="m,l9,37r,3l15,93,5,49,,xe" fillcolor="#454551 [3215]" strokecolor="#454551 [3215]" strokeweight="0">
                           <v:path arrowok="t" o:connecttype="custom" o:connectlocs="0,0;14288,58738;14288,63500;23813,147638;7938,77788;0,0" o:connectangles="0,0,0,0,0,0"/>
                         </v:shape>
-                        <v:shape id="Freeform 27" o:spid="_x0000_s1038" style="position:absolute;left:5633;top:56897;width:6255;height:12161;visibility:visible;mso-wrap-style:square;v-text-anchor:top" coordsize="394,766" o:gfxdata="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" path="m394,r,l356,38,319,77r-35,40l249,160r-42,58l168,276r-37,63l98,402,69,467,45,535,26,604,14,673,7,746,6,766,,749r1,-5l7,673,21,603,40,533,65,466,94,400r33,-64l164,275r40,-60l248,158r34,-42l318,76,354,37,394,xe" fillcolor="#373545 [3215]" strokecolor="#373545 [3215]" strokeweight="0">
+                        <v:shape id="Freeform 27" o:spid="_x0000_s1038" style="position:absolute;left:5633;top:56897;width:6255;height:12161;visibility:visible;mso-wrap-style:square;v-text-anchor:top" coordsize="394,766" o:gfxdata="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" path="m394,r,l356,38,319,77r-35,40l249,160r-42,58l168,276r-37,63l98,402,69,467,45,535,26,604,14,673,7,746,6,766,,749r1,-5l7,673,21,603,40,533,65,466,94,400r33,-64l164,275r40,-60l248,158r34,-42l318,76,354,37,394,xe" fillcolor="#454551 [3215]" strokecolor="#454551 [3215]" strokeweight="0">
                           <v:path arrowok="t" o:connecttype="custom" o:connectlocs="625475,0;625475,0;565150,60325;506413,122238;450850,185738;395288,254000;328613,346075;266700,438150;207963,538163;155575,638175;109538,741363;71438,849313;41275,958850;22225,1068388;11113,1184275;9525,1216025;0,1189038;1588,1181100;11113,1068388;33338,957263;63500,846138;103188,739775;149225,635000;201613,533400;260350,436563;323850,341313;393700,250825;447675,184150;504825,120650;561975,58738;625475,0" o:connectangles="0,0,0,0,0,0,0,0,0,0,0,0,0,0,0,0,0,0,0,0,0,0,0,0,0,0,0,0,0,0,0"/>
                         </v:shape>
-                        <v:shape id="Freeform 28" o:spid="_x0000_s1039" style="position:absolute;left:5633;top:69153;width:571;height:3080;visibility:visible;mso-wrap-style:square;v-text-anchor:top" coordsize="36,194" o:gfxdata="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" path="m,l6,16r1,3l11,80r9,52l33,185r3,9l21,161,15,145,5,81,1,41,,xe" fillcolor="#373545 [3215]" strokecolor="#373545 [3215]" strokeweight="0">
+                        <v:shape id="Freeform 28" o:spid="_x0000_s1039" style="position:absolute;left:5633;top:69153;width:571;height:3080;visibility:visible;mso-wrap-style:square;v-text-anchor:top" coordsize="36,194" o:gfxdata="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" path="m,l6,16r1,3l11,80r9,52l33,185r3,9l21,161,15,145,5,81,1,41,,xe" fillcolor="#454551 [3215]" strokecolor="#454551 [3215]" strokeweight="0">
                           <v:path arrowok="t" o:connecttype="custom" o:connectlocs="0,0;9525,25400;11113,30163;17463,127000;31750,209550;52388,293688;57150,307975;33338,255588;23813,230188;7938,128588;1588,65088;0,0" o:connectangles="0,0,0,0,0,0,0,0,0,0,0,0"/>
                         </v:shape>
-                        <v:shape id="Freeform 29" o:spid="_x0000_s1040" style="position:absolute;left:6077;top:72296;width:493;height:1032;visibility:visible;mso-wrap-style:square;v-text-anchor:top" coordsize="31,65" o:gfxdata="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" path="m,l31,65r-8,l,xe" fillcolor="#373545 [3215]" strokecolor="#373545 [3215]" strokeweight="0">
+                        <v:shape id="Freeform 29" o:spid="_x0000_s1040" style="position:absolute;left:6077;top:72296;width:493;height:1032;visibility:visible;mso-wrap-style:square;v-text-anchor:top" coordsize="31,65" o:gfxdata="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" path="m,l31,65r-8,l,xe" fillcolor="#454551 [3215]" strokecolor="#454551 [3215]" strokeweight="0">
                           <v:path arrowok="t" o:connecttype="custom" o:connectlocs="0,0;49213,103188;36513,103188;0,0" o:connectangles="0,0,0,0"/>
                         </v:shape>
-                        <v:shape id="Freeform 30" o:spid="_x0000_s1041" style="position:absolute;left:5633;top:68788;width:111;height:666;visibility:visible;mso-wrap-style:square;v-text-anchor:top" coordsize="7,42" o:gfxdata="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" path="m,l6,17,7,42,6,39,,23,,xe" fillcolor="#373545 [3215]" strokecolor="#373545 [3215]" strokeweight="0">
+                        <v:shape id="Freeform 30" o:spid="_x0000_s1041" style="position:absolute;left:5633;top:68788;width:111;height:666;visibility:visible;mso-wrap-style:square;v-text-anchor:top" coordsize="7,42" o:gfxdata="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" path="m,l6,17,7,42,6,39,,23,,xe" fillcolor="#454551 [3215]" strokecolor="#454551 [3215]" strokeweight="0">
                           <v:path arrowok="t" o:connecttype="custom" o:connectlocs="0,0;9525,26988;11113,66675;9525,61913;0,36513;0,0" o:connectangles="0,0,0,0,0,0"/>
                         </v:shape>
-                        <v:shape id="Freeform 31" o:spid="_x0000_s1042" style="position:absolute;left:5871;top:71455;width:714;height:1873;visibility:visible;mso-wrap-style:square;v-text-anchor:top" coordsize="45,118" o:gfxdata="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" path="m,l6,16,21,49,33,84r12,34l44,118,13,53,11,42,,xe" fillcolor="#373545 [3215]" strokecolor="#373545 [3215]" strokeweight="0">
+                        <v:shape id="Freeform 31" o:spid="_x0000_s1042" style="position:absolute;left:5871;top:71455;width:714;height:1873;visibility:visible;mso-wrap-style:square;v-text-anchor:top" coordsize="45,118" o:gfxdata="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" path="m,l6,16,21,49,33,84r12,34l44,118,13,53,11,42,,xe" fillcolor="#454551 [3215]" strokecolor="#454551 [3215]" strokeweight="0">
                           <v:path arrowok="t" o:connecttype="custom" o:connectlocs="0,0;9525,25400;33338,77788;52388,133350;71438,187325;69850,187325;20638,84138;17463,66675;0,0" o:connectangles="0,0,0,0,0,0,0,0,0"/>
                         </v:shape>
                       </v:group>
                       <v:group id="Group 7" o:spid="_x0000_s1043" style="position:absolute;left:806;top:48269;width:13063;height:25059" coordorigin="806,46499" coordsize="8747,16779" o:gfxdata="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">
                         <o:lock v:ext="edit" aspectratio="t"/>
-                        <v:shape id="Freeform 8" o:spid="_x0000_s1044" style="position:absolute;left:1187;top:51897;width:1984;height:7143;visibility:visible;mso-wrap-style:square;v-text-anchor:top" coordsize="125,450" o:gfxdata="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" path="m,l41,155,86,309r39,116l125,450,79,311,41,183,7,54,,xe" fillcolor="#373545 [3215]" strokecolor="#373545 [3215]" strokeweight="0">
+                        <v:shape id="Freeform 8" o:spid="_x0000_s1044" style="position:absolute;left:1187;top:51897;width:1984;height:7143;visibility:visible;mso-wrap-style:square;v-text-anchor:top" coordsize="125,450" o:gfxdata="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" path="m,l41,155,86,309r39,116l125,450,79,311,41,183,7,54,,xe" fillcolor="#454551 [3215]" strokecolor="#454551 [3215]" strokeweight="0">
                           <v:fill opacity="13107f"/>
                           <v:stroke opacity="13107f"/>
                           <v:path arrowok="t" o:connecttype="custom" o:connectlocs="0,0;65088,246063;136525,490538;198438,674688;198438,714375;125413,493713;65088,290513;11113,85725;0,0" o:connectangles="0,0,0,0,0,0,0,0,0"/>
                         </v:shape>
-                        <v:shape id="Freeform 9" o:spid="_x0000_s1045" style="position:absolute;left:3282;top:58913;width:1874;height:4366;visibility:visible;mso-wrap-style:square;v-text-anchor:top" coordsize="118,275" o:gfxdata="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" path="m,l8,20,37,96r32,74l118,275r-9,l61,174,30,100,,26,,xe" fillcolor="#373545 [3215]" strokecolor="#373545 [3215]" strokeweight="0">
+                        <v:shape id="Freeform 9" o:spid="_x0000_s1045" style="position:absolute;left:3282;top:58913;width:1874;height:4366;visibility:visible;mso-wrap-style:square;v-text-anchor:top" coordsize="118,275" o:gfxdata="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" path="m,l8,20,37,96r32,74l118,275r-9,l61,174,30,100,,26,,xe" fillcolor="#454551 [3215]" strokecolor="#454551 [3215]" strokeweight="0">
                           <v:fill opacity="13107f"/>
                           <v:stroke opacity="13107f"/>
                           <v:path arrowok="t" o:connecttype="custom" o:connectlocs="0,0;12700,31750;58738,152400;109538,269875;187325,436563;173038,436563;96838,276225;47625,158750;0,41275;0,0" o:connectangles="0,0,0,0,0,0,0,0,0,0"/>
                         </v:shape>
-                        <v:shape id="Freeform 10" o:spid="_x0000_s1046" style="position:absolute;left:806;top:50103;width:317;height:1921;visibility:visible;mso-wrap-style:square;v-text-anchor:top" coordsize="20,121" o:gfxdata="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" path="m,l16,72r4,49l18,112,,31,,xe" fillcolor="#373545 [3215]" strokecolor="#373545 [3215]" strokeweight="0">
+                        <v:shape id="Freeform 10" o:spid="_x0000_s1046" style="position:absolute;left:806;top:50103;width:317;height:1921;visibility:visible;mso-wrap-style:square;v-text-anchor:top" coordsize="20,121" o:gfxdata="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" path="m,l16,72r4,49l18,112,,31,,xe" fillcolor="#454551 [3215]" strokecolor="#454551 [3215]" strokeweight="0">
                           <v:fill opacity="13107f"/>
                           <v:stroke opacity="13107f"/>
                           <v:path arrowok="t" o:connecttype="custom" o:connectlocs="0,0;25400,114300;31750,192088;28575,177800;0,49213;0,0" o:connectangles="0,0,0,0,0,0"/>
                         </v:shape>
-                        <v:shape id="Freeform 12" o:spid="_x0000_s1047" style="position:absolute;left:1123;top:52024;width:2509;height:10207;visibility:visible;mso-wrap-style:square;v-text-anchor:top" coordsize="158,643" o:gfxdata="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" path="m,l11,46r11,83l36,211r19,90l76,389r27,87l123,533r21,55l155,632r3,11l142,608,118,544,95,478,69,391,47,302,29,212,13,107,,xe" fillcolor="#373545 [3215]" strokecolor="#373545 [3215]" strokeweight="0">
+                        <v:shape id="Freeform 12" o:spid="_x0000_s1047" style="position:absolute;left:1123;top:52024;width:2509;height:10207;visibility:visible;mso-wrap-style:square;v-text-anchor:top" coordsize="158,643" o:gfxdata="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" path="m,l11,46r11,83l36,211r19,90l76,389r27,87l123,533r21,55l155,632r3,11l142,608,118,544,95,478,69,391,47,302,29,212,13,107,,xe" fillcolor="#454551 [3215]" strokecolor="#454551 [3215]" strokeweight="0">
                           <v:fill opacity="13107f"/>
                           <v:stroke opacity="13107f"/>
                           <v:path arrowok="t" o:connecttype="custom" o:connectlocs="0,0;17463,73025;34925,204788;57150,334963;87313,477838;120650,617538;163513,755650;195263,846138;228600,933450;246063,1003300;250825,1020763;225425,965200;187325,863600;150813,758825;109538,620713;74613,479425;46038,336550;20638,169863;0,0" o:connectangles="0,0,0,0,0,0,0,0,0,0,0,0,0,0,0,0,0,0,0"/>
                         </v:shape>
-                        <v:shape id="Freeform 13" o:spid="_x0000_s1048" style="position:absolute;left:3759;top:62152;width:524;height:1127;visibility:visible;mso-wrap-style:square;v-text-anchor:top" coordsize="33,71" o:gfxdata="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" path="m,l33,71r-9,l11,36,,xe" fillcolor="#373545 [3215]" strokecolor="#373545 [3215]" strokeweight="0">
+                        <v:shape id="Freeform 13" o:spid="_x0000_s1048" style="position:absolute;left:3759;top:62152;width:524;height:1127;visibility:visible;mso-wrap-style:square;v-text-anchor:top" coordsize="33,71" o:gfxdata="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" path="m,l33,71r-9,l11,36,,xe" fillcolor="#454551 [3215]" strokecolor="#454551 [3215]" strokeweight="0">
                           <v:fill opacity="13107f"/>
                           <v:stroke opacity="13107f"/>
                           <v:path arrowok="t" o:connecttype="custom" o:connectlocs="0,0;52388,112713;38100,112713;17463,57150;0,0" o:connectangles="0,0,0,0,0"/>
                         </v:shape>
-                        <v:shape id="Freeform 14" o:spid="_x0000_s1049" style="position:absolute;left:1060;top:51246;width:238;height:1508;visibility:visible;mso-wrap-style:square;v-text-anchor:top" coordsize="15,95" o:gfxdata="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" path="m,l8,37r,4l15,95,4,49,,xe" fillcolor="#373545 [3215]" strokecolor="#373545 [3215]" strokeweight="0">
+                        <v:shape id="Freeform 14" o:spid="_x0000_s1049" style="position:absolute;left:1060;top:51246;width:238;height:1508;visibility:visible;mso-wrap-style:square;v-text-anchor:top" coordsize="15,95" o:gfxdata="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" path="m,l8,37r,4l15,95,4,49,,xe" fillcolor="#454551 [3215]" strokecolor="#454551 [3215]" strokeweight="0">
                           <v:fill opacity="13107f"/>
                           <v:stroke opacity="13107f"/>
                           <v:path arrowok="t" o:connecttype="custom" o:connectlocs="0,0;12700,58738;12700,65088;23813,150813;6350,77788;0,0" o:connectangles="0,0,0,0,0,0"/>
                         </v:shape>
-                        <v:shape id="Freeform 15" o:spid="_x0000_s1050" style="position:absolute;left:3171;top:46499;width:6382;height:12414;visibility:visible;mso-wrap-style:square;v-text-anchor:top" coordsize="402,782" o:gfxdata="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" path="m402,r,1l363,39,325,79r-35,42l255,164r-44,58l171,284r-38,62l100,411,71,478,45,546,27,617,13,689,7,761r,21l,765r1,-4l7,688,21,616,40,545,66,475,95,409r35,-66l167,281r42,-61l253,163r34,-43l324,78,362,38,402,xe" fillcolor="#373545 [3215]" strokecolor="#373545 [3215]" strokeweight="0">
+                        <v:shape id="Freeform 15" o:spid="_x0000_s1050" style="position:absolute;left:3171;top:46499;width:6382;height:12414;visibility:visible;mso-wrap-style:square;v-text-anchor:top" coordsize="402,782" o:gfxdata="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" path="m402,r,1l363,39,325,79r-35,42l255,164r-44,58l171,284r-38,62l100,411,71,478,45,546,27,617,13,689,7,761r,21l,765r1,-4l7,688,21,616,40,545,66,475,95,409r35,-66l167,281r42,-61l253,163r34,-43l324,78,362,38,402,xe" fillcolor="#454551 [3215]" strokecolor="#454551 [3215]" strokeweight="0">
                           <v:fill opacity="13107f"/>
                           <v:stroke opacity="13107f"/>
                           <v:path arrowok="t" o:connecttype="custom" o:connectlocs="638175,0;638175,1588;576263,61913;515938,125413;460375,192088;404813,260350;334963,352425;271463,450850;211138,549275;158750,652463;112713,758825;71438,866775;42863,979488;20638,1093788;11113,1208088;11113,1241425;0,1214438;1588,1208088;11113,1092200;33338,977900;63500,865188;104775,754063;150813,649288;206375,544513;265113,446088;331788,349250;401638,258763;455613,190500;514350,123825;574675,60325;638175,0" o:connectangles="0,0,0,0,0,0,0,0,0,0,0,0,0,0,0,0,0,0,0,0,0,0,0,0,0,0,0,0,0,0,0"/>
                         </v:shape>
-                        <v:shape id="Freeform 16" o:spid="_x0000_s1051" style="position:absolute;left:3171;top:59040;width:588;height:3112;visibility:visible;mso-wrap-style:square;v-text-anchor:top" coordsize="37,196" o:gfxdata="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" path="m,l6,15r1,3l12,80r9,54l33,188r4,8l22,162,15,146,5,81,1,40,,xe" fillcolor="#373545 [3215]" strokecolor="#373545 [3215]" strokeweight="0">
+                        <v:shape id="Freeform 16" o:spid="_x0000_s1051" style="position:absolute;left:3171;top:59040;width:588;height:3112;visibility:visible;mso-wrap-style:square;v-text-anchor:top" coordsize="37,196" o:gfxdata="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" path="m,l6,15r1,3l12,80r9,54l33,188r4,8l22,162,15,146,5,81,1,40,,xe" fillcolor="#454551 [3215]" strokecolor="#454551 [3215]" strokeweight="0">
                           <v:fill opacity="13107f"/>
                           <v:stroke opacity="13107f"/>
                           <v:path arrowok="t" o:connecttype="custom" o:connectlocs="0,0;9525,23813;11113,28575;19050,127000;33338,212725;52388,298450;58738,311150;34925,257175;23813,231775;7938,128588;1588,63500;0,0" o:connectangles="0,0,0,0,0,0,0,0,0,0,0,0"/>
                         </v:shape>
-                        <v:shape id="Freeform 17" o:spid="_x0000_s1052" style="position:absolute;left:3632;top:62231;width:492;height:1048;visibility:visible;mso-wrap-style:square;v-text-anchor:top" coordsize="31,66" o:gfxdata="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" path="m,l31,66r-7,l,xe" fillcolor="#373545 [3215]" strokecolor="#373545 [3215]" strokeweight="0">
+                        <v:shape id="Freeform 17" o:spid="_x0000_s1052" style="position:absolute;left:3632;top:62231;width:492;height:1048;visibility:visible;mso-wrap-style:square;v-text-anchor:top" coordsize="31,66" o:gfxdata="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" path="m,l31,66r-7,l,xe" fillcolor="#454551 [3215]" strokecolor="#454551 [3215]" strokeweight="0">
                           <v:fill opacity="13107f"/>
                           <v:stroke opacity="13107f"/>
                           <v:path arrowok="t" o:connecttype="custom" o:connectlocs="0,0;49213,104775;38100,104775;0,0" o:connectangles="0,0,0,0"/>
                         </v:shape>
-                        <v:shape id="Freeform 18" o:spid="_x0000_s1053" style="position:absolute;left:3171;top:58644;width:111;height:682;visibility:visible;mso-wrap-style:square;v-text-anchor:top" coordsize="7,43" o:gfxdata="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" path="m,l7,17r,26l6,40,,25,,xe" fillcolor="#373545 [3215]" strokecolor="#373545 [3215]" strokeweight="0">
+                        <v:shape id="Freeform 18" o:spid="_x0000_s1053" style="position:absolute;left:3171;top:58644;width:111;height:682;visibility:visible;mso-wrap-style:square;v-text-anchor:top" coordsize="7,43" o:gfxdata="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" path="m,l7,17r,26l6,40,,25,,xe" fillcolor="#454551 [3215]" strokecolor="#454551 [3215]" strokeweight="0">
                           <v:fill opacity="13107f"/>
                           <v:stroke opacity="13107f"/>
                           <v:path arrowok="t" o:connecttype="custom" o:connectlocs="0,0;11113,26988;11113,68263;9525,63500;0,39688;0,0" o:connectangles="0,0,0,0,0,0"/>
                         </v:shape>
-                        <v:shape id="Freeform 19" o:spid="_x0000_s1054" style="position:absolute;left:3409;top:61358;width:731;height:1921;visibility:visible;mso-wrap-style:square;v-text-anchor:top" coordsize="46,121" o:gfxdata="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" path="m,l7,16,22,50,33,86r13,35l45,121,14,55,11,44,,xe" fillcolor="#373545 [3215]" strokecolor="#373545 [3215]" strokeweight="0">
+                        <v:shape id="Freeform 19" o:spid="_x0000_s1054" style="position:absolute;left:3409;top:61358;width:731;height:1921;visibility:visible;mso-wrap-style:square;v-text-anchor:top" coordsize="46,121" o:gfxdata="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" path="m,l7,16,22,50,33,86r13,35l45,121,14,55,11,44,,xe" fillcolor="#454551 [3215]" strokecolor="#454551 [3215]" strokeweight="0">
                           <v:fill opacity="13107f"/>
                           <v:stroke opacity="13107f"/>
                           <v:path arrowok="t" o:connecttype="custom" o:connectlocs="0,0;11113,25400;34925,79375;52388,136525;73025,192088;71438,192088;22225,87313;17463,69850;0,0" o:connectangles="0,0,0,0,0,0,0,0,0"/>
@@ -3599,18 +3599,18 @@
               <w:noProof/>
             </w:rPr>
             <w:drawing>
-              <wp:anchor distT="0" distB="0" distL="114300" distR="114300" simplePos="0" relativeHeight="251657214" behindDoc="1" locked="0" layoutInCell="1" allowOverlap="1" wp14:anchorId="5F270841" wp14:editId="2A72D22F">
+              <wp:anchor distT="0" distB="0" distL="114300" distR="114300" simplePos="0" relativeHeight="251658239" behindDoc="1" locked="0" layoutInCell="1" allowOverlap="1" wp14:anchorId="49657C08" wp14:editId="3DFC069E">
                 <wp:simplePos x="0" y="0"/>
                 <wp:positionH relativeFrom="margin">
                   <wp:align>right</wp:align>
                 </wp:positionH>
                 <wp:positionV relativeFrom="paragraph">
-                  <wp:posOffset>5612859</wp:posOffset>
+                  <wp:posOffset>5816600</wp:posOffset>
                 </wp:positionV>
-                <wp:extent cx="3141938" cy="1737360"/>
-                <wp:effectExtent l="38100" t="38100" r="40005" b="34290"/>
+                <wp:extent cx="3771900" cy="1860550"/>
+                <wp:effectExtent l="19050" t="38100" r="95250" b="158750"/>
                 <wp:wrapNone/>
-                <wp:docPr id="33" name="Picture 33" descr="Unity Analytics Overview - Unity Manual"/>
+                <wp:docPr id="11" name="Picture 11"/>
                 <wp:cNvGraphicFramePr>
                   <a:graphicFrameLocks xmlns:a="http://schemas.openxmlformats.org/drawingml/2006/main" noChangeAspect="1"/>
                 </wp:cNvGraphicFramePr>
@@ -3618,20 +3618,19 @@
                   <a:graphicData uri="http://schemas.openxmlformats.org/drawingml/2006/picture">
                     <pic:pic xmlns:pic="http://schemas.openxmlformats.org/drawingml/2006/picture">
                       <pic:nvPicPr>
-                        <pic:cNvPr id="0" name="Picture 3" descr="Unity Analytics Overview - Unity Manual"/>
+                        <pic:cNvPr id="11" name="Picture 11"/>
                         <pic:cNvPicPr>
                           <a:picLocks noChangeAspect="1" noChangeArrowheads="1"/>
                         </pic:cNvPicPr>
                       </pic:nvPicPr>
                       <pic:blipFill>
-                        <a:blip r:embed="rId9" cstate="print">
+                        <a:blip r:embed="rId9">
                           <a:extLst>
                             <a:ext uri="{28A0092B-C50C-407E-A947-70E740481C1C}">
                               <a14:useLocalDpi xmlns:a14="http://schemas.microsoft.com/office/drawing/2010/main" val="0"/>
                             </a:ext>
                           </a:extLst>
                         </a:blip>
-                        <a:srcRect/>
                         <a:stretch>
                           <a:fillRect/>
                         </a:stretch>
@@ -3639,17 +3638,21 @@
                       <pic:spPr bwMode="auto">
                         <a:xfrm>
                           <a:off x="0" y="0"/>
-                          <a:ext cx="3141938" cy="1737360"/>
+                          <a:ext cx="3771900" cy="1860550"/>
                         </a:xfrm>
                         <a:prstGeom prst="rect">
                           <a:avLst/>
                         </a:prstGeom>
-                        <a:noFill/>
-                        <a:ln w="38100">
-                          <a:solidFill>
-                            <a:schemeClr val="tx2"/>
-                          </a:solidFill>
+                        <a:ln>
+                          <a:noFill/>
                         </a:ln>
+                        <a:effectLst>
+                          <a:outerShdw blurRad="292100" dist="139700" dir="2700000" algn="tl" rotWithShape="0">
+                            <a:srgbClr val="333333">
+                              <a:alpha val="65000"/>
+                            </a:srgbClr>
+                          </a:outerShdw>
+                        </a:effectLst>
                       </pic:spPr>
                     </pic:pic>
                   </a:graphicData>
@@ -3668,18 +3671,18 @@
               <w:noProof/>
             </w:rPr>
             <w:drawing>
-              <wp:anchor distT="0" distB="0" distL="114300" distR="114300" simplePos="0" relativeHeight="251658239" behindDoc="1" locked="0" layoutInCell="1" allowOverlap="1" wp14:anchorId="49657C08" wp14:editId="6E305C25">
+              <wp:anchor distT="0" distB="0" distL="114300" distR="114300" simplePos="0" relativeHeight="251657214" behindDoc="1" locked="0" layoutInCell="1" allowOverlap="1" wp14:anchorId="5F270841" wp14:editId="3BAAC301">
                 <wp:simplePos x="0" y="0"/>
                 <wp:positionH relativeFrom="margin">
-                  <wp:posOffset>346710</wp:posOffset>
+                  <wp:posOffset>312420</wp:posOffset>
                 </wp:positionH>
                 <wp:positionV relativeFrom="paragraph">
-                  <wp:posOffset>3284220</wp:posOffset>
+                  <wp:posOffset>3434715</wp:posOffset>
                 </wp:positionV>
-                <wp:extent cx="3771900" cy="2357333"/>
-                <wp:effectExtent l="57150" t="57150" r="57150" b="62230"/>
+                <wp:extent cx="4102313" cy="2146935"/>
+                <wp:effectExtent l="152400" t="152400" r="355600" b="367665"/>
                 <wp:wrapNone/>
-                <wp:docPr id="11" name="Picture 11" descr="7 Unity Analytics Tools to Track Your App in 2020"/>
+                <wp:docPr id="33" name="Picture 33"/>
                 <wp:cNvGraphicFramePr>
                   <a:graphicFrameLocks xmlns:a="http://schemas.openxmlformats.org/drawingml/2006/main" noChangeAspect="1"/>
                 </wp:cNvGraphicFramePr>
@@ -3687,7 +3690,7 @@
                   <a:graphicData uri="http://schemas.openxmlformats.org/drawingml/2006/picture">
                     <pic:pic xmlns:pic="http://schemas.openxmlformats.org/drawingml/2006/picture">
                       <pic:nvPicPr>
-                        <pic:cNvPr id="0" name="Picture 1" descr="7 Unity Analytics Tools to Track Your App in 2020"/>
+                        <pic:cNvPr id="33" name="Picture 33"/>
                         <pic:cNvPicPr>
                           <a:picLocks noChangeAspect="1" noChangeArrowheads="1"/>
                         </pic:cNvPicPr>
@@ -3700,7 +3703,6 @@
                             </a:ext>
                           </a:extLst>
                         </a:blip>
-                        <a:srcRect/>
                         <a:stretch>
                           <a:fillRect/>
                         </a:stretch>
@@ -3708,17 +3710,21 @@
                       <pic:spPr bwMode="auto">
                         <a:xfrm>
                           <a:off x="0" y="0"/>
-                          <a:ext cx="3771900" cy="2357333"/>
+                          <a:ext cx="4102313" cy="2146935"/>
                         </a:xfrm>
                         <a:prstGeom prst="rect">
                           <a:avLst/>
                         </a:prstGeom>
-                        <a:noFill/>
-                        <a:ln w="41275">
-                          <a:solidFill>
-                            <a:schemeClr val="tx2"/>
-                          </a:solidFill>
+                        <a:ln>
+                          <a:noFill/>
                         </a:ln>
+                        <a:effectLst>
+                          <a:outerShdw blurRad="292100" dist="139700" dir="2700000" algn="tl" rotWithShape="0">
+                            <a:srgbClr val="333333">
+                              <a:alpha val="65000"/>
+                            </a:srgbClr>
+                          </a:outerShdw>
+                        </a:effectLst>
                       </pic:spPr>
                     </pic:pic>
                   </a:graphicData>
@@ -4023,7 +4029,7 @@
                                 <w:pPr>
                                   <w:pStyle w:val="NoSpacing"/>
                                   <w:rPr>
-                                    <w:color w:val="AD84C6" w:themeColor="accent1"/>
+                                    <w:color w:val="E32D91" w:themeColor="accent1"/>
                                     <w:sz w:val="26"/>
                                     <w:szCs w:val="26"/>
                                   </w:rPr>
@@ -4031,7 +4037,7 @@
                                 <w:sdt>
                                   <w:sdtPr>
                                     <w:rPr>
-                                      <w:color w:val="AD84C6" w:themeColor="accent1"/>
+                                      <w:color w:val="E32D91" w:themeColor="accent1"/>
                                       <w:sz w:val="26"/>
                                       <w:szCs w:val="26"/>
                                     </w:rPr>
@@ -4044,31 +4050,20 @@
                                   <w:sdtContent>
                                     <w:r>
                                       <w:rPr>
-                                        <w:color w:val="AD84C6" w:themeColor="accent1"/>
+                                        <w:color w:val="E32D91" w:themeColor="accent1"/>
                                         <w:sz w:val="26"/>
                                         <w:szCs w:val="26"/>
                                       </w:rPr>
                                       <w:t>Celine R</w:t>
                                     </w:r>
-                                    <w:proofErr w:type="spellStart"/>
                                     <w:r>
                                       <w:rPr>
-                                        <w:color w:val="AD84C6" w:themeColor="accent1"/>
+                                        <w:color w:val="E32D91" w:themeColor="accent1"/>
                                         <w:sz w:val="26"/>
                                         <w:szCs w:val="26"/>
                                         <w:lang w:val="en-US"/>
                                       </w:rPr>
-                                      <w:t>eij</w:t>
-                                    </w:r>
-                                    <w:proofErr w:type="spellEnd"/>
-                                    <w:r>
-                                      <w:rPr>
-                                        <w:color w:val="AD84C6" w:themeColor="accent1"/>
-                                        <w:sz w:val="26"/>
-                                        <w:szCs w:val="26"/>
-                                        <w:lang w:val="en-US"/>
-                                      </w:rPr>
-                                      <w:t>n</w:t>
+                                      <w:t>eijn</w:t>
                                     </w:r>
                                   </w:sdtContent>
                                 </w:sdt>
@@ -4133,7 +4128,7 @@
                           <w:pPr>
                             <w:pStyle w:val="NoSpacing"/>
                             <w:rPr>
-                              <w:color w:val="AD84C6" w:themeColor="accent1"/>
+                              <w:color w:val="E32D91" w:themeColor="accent1"/>
                               <w:sz w:val="26"/>
                               <w:szCs w:val="26"/>
                             </w:rPr>
@@ -4141,7 +4136,7 @@
                           <w:sdt>
                             <w:sdtPr>
                               <w:rPr>
-                                <w:color w:val="AD84C6" w:themeColor="accent1"/>
+                                <w:color w:val="E32D91" w:themeColor="accent1"/>
                                 <w:sz w:val="26"/>
                                 <w:szCs w:val="26"/>
                               </w:rPr>
@@ -4154,31 +4149,20 @@
                             <w:sdtContent>
                               <w:r>
                                 <w:rPr>
-                                  <w:color w:val="AD84C6" w:themeColor="accent1"/>
+                                  <w:color w:val="E32D91" w:themeColor="accent1"/>
                                   <w:sz w:val="26"/>
                                   <w:szCs w:val="26"/>
                                 </w:rPr>
                                 <w:t>Celine R</w:t>
                               </w:r>
-                              <w:proofErr w:type="spellStart"/>
                               <w:r>
                                 <w:rPr>
-                                  <w:color w:val="AD84C6" w:themeColor="accent1"/>
+                                  <w:color w:val="E32D91" w:themeColor="accent1"/>
                                   <w:sz w:val="26"/>
                                   <w:szCs w:val="26"/>
                                   <w:lang w:val="en-US"/>
                                 </w:rPr>
-                                <w:t>eij</w:t>
-                              </w:r>
-                              <w:proofErr w:type="spellEnd"/>
-                              <w:r>
-                                <w:rPr>
-                                  <w:color w:val="AD84C6" w:themeColor="accent1"/>
-                                  <w:sz w:val="26"/>
-                                  <w:szCs w:val="26"/>
-                                  <w:lang w:val="en-US"/>
-                                </w:rPr>
-                                <w:t>n</w:t>
+                                <w:t>eijn</w:t>
                               </w:r>
                             </w:sdtContent>
                           </w:sdt>
@@ -4382,163 +4366,67 @@
           <w:rFonts w:asciiTheme="majorHAnsi" w:hAnsiTheme="majorHAnsi" w:cstheme="majorHAnsi"/>
           <w:lang w:val="nl-NL"/>
         </w:rPr>
-        <w:t xml:space="preserve">Game Analytics in de game engine </w:t>
-      </w:r>
-      <w:proofErr w:type="spellStart"/>
-      <w:r>
+        <w:t>Game Analytics in de game engine Unity. Ik wil weten waar mensen vast lopen, veel naar kijken (interesse), dood gaan. Door Game analytics hoop ik antwoorden te krijgen op die vragen, zodat ik mijn game nog meer kan verbeteren waardoor meer kans is dat andere mijn spel ook gaan spelen.</w:t>
+      </w:r>
+    </w:p>
+    <w:p>
+      <w:pPr>
+        <w:pStyle w:val="NormalWeb"/>
         <w:rPr>
           <w:rFonts w:asciiTheme="majorHAnsi" w:hAnsiTheme="majorHAnsi" w:cstheme="majorHAnsi"/>
           <w:lang w:val="nl-NL"/>
         </w:rPr>
-        <w:t>Unity</w:t>
-      </w:r>
-      <w:proofErr w:type="spellEnd"/>
+      </w:pPr>
       <w:r>
         <w:rPr>
           <w:rFonts w:asciiTheme="majorHAnsi" w:hAnsiTheme="majorHAnsi" w:cstheme="majorHAnsi"/>
           <w:lang w:val="nl-NL"/>
         </w:rPr>
-        <w:t xml:space="preserve">. Ik wil weten waar mensen vast lopen, veel naar kijken (interesse), dood gaan. Door Game </w:t>
-      </w:r>
-      <w:proofErr w:type="spellStart"/>
-      <w:r>
+        <w:t>Voor deze onderzoek was ik bezig met Eye tracking in VR. Door problemen ben ik daar mee gestopt en ben ik verder gegaan aan game analytics omdat ik de eye tracking ook kan combineren met game analytics waar mensen veel naar kijken of met keuzes welke keuzes er het meeste gemaakt worden.</w:t>
+      </w:r>
+    </w:p>
+    <w:p>
+      <w:pPr>
+        <w:pStyle w:val="NormalWeb"/>
         <w:rPr>
           <w:rFonts w:asciiTheme="majorHAnsi" w:hAnsiTheme="majorHAnsi" w:cstheme="majorHAnsi"/>
           <w:lang w:val="nl-NL"/>
         </w:rPr>
-        <w:t>analytics</w:t>
-      </w:r>
-      <w:proofErr w:type="spellEnd"/>
+      </w:pPr>
       <w:r>
         <w:rPr>
           <w:rFonts w:asciiTheme="majorHAnsi" w:hAnsiTheme="majorHAnsi" w:cstheme="majorHAnsi"/>
           <w:lang w:val="nl-NL"/>
         </w:rPr>
-        <w:t xml:space="preserve"> hoop ik antwoorden te krijgen op die vragen, zodat ik mijn game nog meer kan verbeteren waardoor meer kans is dat andere mijn spel ook gaan spelen.</w:t>
-      </w:r>
-    </w:p>
-    <w:p>
-      <w:pPr>
-        <w:pStyle w:val="NormalWeb"/>
-        <w:rPr>
-          <w:rFonts w:asciiTheme="majorHAnsi" w:hAnsiTheme="majorHAnsi" w:cstheme="majorHAnsi"/>
+        <w:t>Door dit onderzoek te doen voor Game analytics, krijg je inzicht in waar extra aandacht nodig is voor in de game of waar de interesses liggen van de spelers, waardoor je het wellicht nog persoonlijker kan maken, waardoor meer mensen de spel gaan spelen.</w:t>
+      </w:r>
+    </w:p>
+    <w:p>
+      <w:pPr>
+        <w:rPr>
           <w:lang w:val="nl-NL"/>
         </w:rPr>
       </w:pPr>
       <w:r>
         <w:rPr>
-          <w:rFonts w:asciiTheme="majorHAnsi" w:hAnsiTheme="majorHAnsi" w:cstheme="majorHAnsi"/>
           <w:lang w:val="nl-NL"/>
         </w:rPr>
-        <w:t xml:space="preserve">Voor deze onderzoek was ik bezig met Eye tracking in VR. Door problemen ben ik daar mee gestopt en ben ik verder gegaan aan game </w:t>
-      </w:r>
-      <w:proofErr w:type="spellStart"/>
-      <w:r>
-        <w:rPr>
-          <w:rFonts w:asciiTheme="majorHAnsi" w:hAnsiTheme="majorHAnsi" w:cstheme="majorHAnsi"/>
+        <w:br w:type="page"/>
+      </w:r>
+    </w:p>
+    <w:p>
+      <w:pPr>
+        <w:pStyle w:val="Heading1"/>
+        <w:rPr>
           <w:lang w:val="nl-NL"/>
         </w:rPr>
-        <w:t>analytics</w:t>
-      </w:r>
-      <w:proofErr w:type="spellEnd"/>
-      <w:r>
-        <w:rPr>
-          <w:rFonts w:asciiTheme="majorHAnsi" w:hAnsiTheme="majorHAnsi" w:cstheme="majorHAnsi"/>
+      </w:pPr>
+      <w:r>
+        <w:rPr>
           <w:lang w:val="nl-NL"/>
         </w:rPr>
-        <w:t xml:space="preserve"> omdat ik de </w:t>
-      </w:r>
-      <w:proofErr w:type="spellStart"/>
-      <w:r>
-        <w:rPr>
-          <w:rFonts w:asciiTheme="majorHAnsi" w:hAnsiTheme="majorHAnsi" w:cstheme="majorHAnsi"/>
-          <w:lang w:val="nl-NL"/>
-        </w:rPr>
-        <w:t>eye</w:t>
-      </w:r>
-      <w:proofErr w:type="spellEnd"/>
-      <w:r>
-        <w:rPr>
-          <w:rFonts w:asciiTheme="majorHAnsi" w:hAnsiTheme="majorHAnsi" w:cstheme="majorHAnsi"/>
-          <w:lang w:val="nl-NL"/>
-        </w:rPr>
-        <w:t xml:space="preserve"> tracking ook kan combineren met game </w:t>
-      </w:r>
-      <w:proofErr w:type="spellStart"/>
-      <w:r>
-        <w:rPr>
-          <w:rFonts w:asciiTheme="majorHAnsi" w:hAnsiTheme="majorHAnsi" w:cstheme="majorHAnsi"/>
-          <w:lang w:val="nl-NL"/>
-        </w:rPr>
-        <w:t>analytics</w:t>
-      </w:r>
-      <w:proofErr w:type="spellEnd"/>
-      <w:r>
-        <w:rPr>
-          <w:rFonts w:asciiTheme="majorHAnsi" w:hAnsiTheme="majorHAnsi" w:cstheme="majorHAnsi"/>
-          <w:lang w:val="nl-NL"/>
-        </w:rPr>
-        <w:t xml:space="preserve"> waar mensen veel naar kijken of met keuzes welke keuzes er het meeste gemaakt worden.</w:t>
-      </w:r>
-    </w:p>
-    <w:p>
-      <w:pPr>
-        <w:pStyle w:val="NormalWeb"/>
-        <w:rPr>
-          <w:rFonts w:asciiTheme="majorHAnsi" w:hAnsiTheme="majorHAnsi" w:cstheme="majorHAnsi"/>
-          <w:lang w:val="nl-NL"/>
-        </w:rPr>
-      </w:pPr>
-      <w:r>
-        <w:rPr>
-          <w:rFonts w:asciiTheme="majorHAnsi" w:hAnsiTheme="majorHAnsi" w:cstheme="majorHAnsi"/>
-          <w:lang w:val="nl-NL"/>
-        </w:rPr>
-        <w:t xml:space="preserve">Door dit onderzoek te doen voor Game </w:t>
-      </w:r>
-      <w:proofErr w:type="spellStart"/>
-      <w:r>
-        <w:rPr>
-          <w:rFonts w:asciiTheme="majorHAnsi" w:hAnsiTheme="majorHAnsi" w:cstheme="majorHAnsi"/>
-          <w:lang w:val="nl-NL"/>
-        </w:rPr>
-        <w:t>analytics</w:t>
-      </w:r>
-      <w:proofErr w:type="spellEnd"/>
-      <w:r>
-        <w:rPr>
-          <w:rFonts w:asciiTheme="majorHAnsi" w:hAnsiTheme="majorHAnsi" w:cstheme="majorHAnsi"/>
-          <w:lang w:val="nl-NL"/>
-        </w:rPr>
-        <w:t>, krijg je inzicht in waar extra aandacht nodig is voor in de game of waar de interesses liggen van de spelers, waardoor je het wellicht nog persoonlijker kan maken, waardoor meer mensen de spel gaan spelen.</w:t>
-      </w:r>
-    </w:p>
-    <w:p>
-      <w:pPr>
-        <w:rPr>
-          <w:lang w:val="nl-NL"/>
-        </w:rPr>
-      </w:pPr>
-      <w:r>
-        <w:rPr>
-          <w:lang w:val="nl-NL"/>
-        </w:rPr>
-        <w:br w:type="page"/>
-      </w:r>
-    </w:p>
-    <w:p>
-      <w:pPr>
-        <w:pStyle w:val="Heading1"/>
-        <w:rPr>
-          <w:lang w:val="nl-NL"/>
-        </w:rPr>
-      </w:pPr>
-      <w:r>
-        <w:rPr>
-          <w:lang w:val="nl-NL"/>
-        </w:rPr>
         <w:lastRenderedPageBreak/>
-        <w:t>Documentation</w:t>
+        <w:t>Start</w:t>
       </w:r>
     </w:p>
     <w:p>
@@ -4556,101 +4444,26 @@
           <w:szCs w:val="24"/>
           <w:lang w:val="nl-NL"/>
         </w:rPr>
-        <w:t xml:space="preserve">In </w:t>
-      </w:r>
-      <w:proofErr w:type="spellStart"/>
-      <w:r>
+        <w:t>In unity zelf is er volgens de website al iets van game analytics, zie in bronnen de eerste bron.</w:t>
+      </w:r>
+    </w:p>
+    <w:p>
+      <w:pPr>
+        <w:pStyle w:val="NoSpacing"/>
         <w:rPr>
           <w:sz w:val="24"/>
           <w:szCs w:val="24"/>
           <w:lang w:val="nl-NL"/>
         </w:rPr>
-        <w:t>unity</w:t>
-      </w:r>
-      <w:proofErr w:type="spellEnd"/>
+      </w:pPr>
       <w:r>
         <w:rPr>
           <w:sz w:val="24"/>
           <w:szCs w:val="24"/>
           <w:lang w:val="nl-NL"/>
         </w:rPr>
-        <w:t xml:space="preserve"> zelf is er volgens de website al iets van game </w:t>
-      </w:r>
-      <w:proofErr w:type="spellStart"/>
-      <w:r>
-        <w:rPr>
-          <w:sz w:val="24"/>
-          <w:szCs w:val="24"/>
-          <w:lang w:val="nl-NL"/>
-        </w:rPr>
-        <w:t>analytics</w:t>
-      </w:r>
-      <w:proofErr w:type="spellEnd"/>
-      <w:r>
-        <w:rPr>
-          <w:sz w:val="24"/>
-          <w:szCs w:val="24"/>
-          <w:lang w:val="nl-NL"/>
-        </w:rPr>
-        <w:t>, zie in bronnen de eerste bron.</w:t>
-      </w:r>
-    </w:p>
-    <w:p>
-      <w:pPr>
-        <w:pStyle w:val="NoSpacing"/>
-        <w:rPr>
-          <w:sz w:val="24"/>
-          <w:szCs w:val="24"/>
-          <w:lang w:val="nl-NL"/>
-        </w:rPr>
-      </w:pPr>
-    </w:p>
-    <w:p>
-      <w:pPr>
-        <w:pStyle w:val="NoSpacing"/>
-        <w:rPr>
-          <w:sz w:val="24"/>
-          <w:szCs w:val="24"/>
-          <w:lang w:val="nl-NL"/>
-        </w:rPr>
-      </w:pPr>
-      <w:r>
-        <w:rPr>
-          <w:sz w:val="24"/>
-          <w:szCs w:val="24"/>
-          <w:lang w:val="nl-NL"/>
-        </w:rPr>
-        <w:br w:type="page"/>
-      </w:r>
-    </w:p>
-    <w:p>
-      <w:pPr>
-        <w:pStyle w:val="Heading2"/>
-        <w:rPr>
-          <w:lang w:val="nl-NL"/>
-        </w:rPr>
-      </w:pPr>
-      <w:r>
-        <w:rPr>
-          <w:lang w:val="nl-NL"/>
-        </w:rPr>
-        <w:lastRenderedPageBreak/>
-        <w:t>Bronnen</w:t>
-      </w:r>
-    </w:p>
-    <w:p>
-      <w:pPr>
-        <w:pStyle w:val="ListParagraph"/>
-        <w:numPr>
-          <w:ilvl w:val="0"/>
-          <w:numId w:val="2"/>
-        </w:numPr>
-        <w:rPr>
-          <w:sz w:val="24"/>
-          <w:szCs w:val="24"/>
-          <w:lang w:val="nl-NL"/>
-        </w:rPr>
-      </w:pPr>
+        <w:t xml:space="preserve">In trello de planning gemaakt: </w:t>
+      </w:r>
       <w:hyperlink r:id="rId11" w:history="1">
         <w:r>
           <w:rPr>
@@ -4659,85 +4472,995 @@
             <w:szCs w:val="24"/>
             <w:lang w:val="nl-NL"/>
           </w:rPr>
-          <w:t>https://docs.unity.com/ugs/manual/analytics/manual/overview</w:t>
+          <w:t>https://trello.com/b/27qdfNWo/verdiepings-software</w:t>
         </w:r>
       </w:hyperlink>
-    </w:p>
-    <w:p>
-      <w:pPr>
-        <w:pStyle w:val="ListParagraph"/>
-        <w:numPr>
-          <w:ilvl w:val="0"/>
-          <w:numId w:val="2"/>
-        </w:numPr>
+      <w:r>
         <w:rPr>
           <w:sz w:val="24"/>
           <w:szCs w:val="24"/>
           <w:lang w:val="nl-NL"/>
         </w:rPr>
-      </w:pPr>
-      <w:hyperlink r:id="rId12" w:history="1">
-        <w:r>
-          <w:rPr>
-            <w:rStyle w:val="Hyperlink"/>
-            <w:sz w:val="24"/>
-            <w:szCs w:val="24"/>
-            <w:lang w:val="nl-NL"/>
-          </w:rPr>
-          <w:t>https://docs.unity.com/ugs/en-us/manual/analytics/manual/get-started</w:t>
-        </w:r>
-      </w:hyperlink>
-      <w:r>
+        <w:t xml:space="preserve"> </w:t>
+      </w:r>
+    </w:p>
+    <w:p>
+      <w:pPr>
+        <w:pStyle w:val="NoSpacing"/>
         <w:rPr>
           <w:sz w:val="24"/>
           <w:szCs w:val="24"/>
           <w:lang w:val="nl-NL"/>
         </w:rPr>
-        <w:t xml:space="preserve"> </w:t>
-      </w:r>
-    </w:p>
-    <w:p>
-      <w:pPr>
-        <w:pStyle w:val="ListParagraph"/>
-        <w:ind w:left="360"/>
-        <w:rPr>
+      </w:pPr>
+      <w:r>
+        <w:rPr>
+          <w:sz w:val="24"/>
+          <w:szCs w:val="24"/>
           <w:lang w:val="nl-NL"/>
         </w:rPr>
-      </w:pPr>
-      <w:r>
-        <w:rPr>
+        <w:t>In het begin was het moeilijk om informatie te zoeken, je moest van ook gericht zoeken en op de website van Unity zelf zoeken.</w:t>
+      </w:r>
+    </w:p>
+    <w:p>
+      <w:pPr>
+        <w:pStyle w:val="NoSpacing"/>
+        <w:rPr>
+          <w:sz w:val="24"/>
+          <w:szCs w:val="24"/>
           <w:lang w:val="nl-NL"/>
         </w:rPr>
-        <w:t xml:space="preserve">Bronnen gebruikt in </w:t>
-      </w:r>
-      <w:proofErr w:type="spellStart"/>
-      <w:r>
-        <w:rPr>
+      </w:pPr>
+    </w:p>
+    <w:p>
+      <w:pPr>
+        <w:rPr>
+          <w:sz w:val="24"/>
+          <w:szCs w:val="24"/>
           <w:lang w:val="nl-NL"/>
         </w:rPr>
-        <w:t>Unity</w:t>
-      </w:r>
-      <w:proofErr w:type="spellEnd"/>
-    </w:p>
-    <w:p>
-      <w:pPr>
-        <w:rPr>
+      </w:pPr>
+      <w:r>
+        <w:rPr>
+          <w:sz w:val="24"/>
+          <w:szCs w:val="24"/>
           <w:lang w:val="nl-NL"/>
         </w:rPr>
-      </w:pPr>
+        <w:br w:type="page"/>
+      </w:r>
+    </w:p>
+    <w:p>
+      <w:pPr>
+        <w:pStyle w:val="Heading1"/>
+        <w:rPr>
+          <w:lang w:val="nl-NL"/>
+        </w:rPr>
+      </w:pPr>
+      <w:r>
+        <w:rPr>
+          <w:lang w:val="nl-NL"/>
+        </w:rPr>
+        <w:lastRenderedPageBreak/>
+        <w:t>Problems</w:t>
+      </w:r>
+    </w:p>
+    <w:p>
+      <w:pPr>
+        <w:pStyle w:val="NoSpacing"/>
+        <w:rPr>
+          <w:sz w:val="24"/>
+          <w:szCs w:val="24"/>
+          <w:lang w:val="nl-NL"/>
+        </w:rPr>
+      </w:pPr>
+      <w:r>
+        <w:rPr>
+          <w:sz w:val="24"/>
+          <w:szCs w:val="24"/>
+          <w:lang w:val="nl-NL"/>
+        </w:rPr>
+        <w:t xml:space="preserve">Tijdens het maken van het eerste prototype liep ik tegen errors aan. Tijdens het zoeken van een oplossing kwam ik een nieuwe makkelijkere manier tegen. Deze kreeg ik aan het einde alleen errors, met Copilot kon ik problemen in de code fixen. Daarnaast was er nog een error in unity zelf. Alleen na een keer opnieuw opstarten waren de errors de volgende dag verholpen. </w:t>
+      </w:r>
+    </w:p>
+    <w:p>
+      <w:pPr>
+        <w:pStyle w:val="NoSpacing"/>
+        <w:rPr>
+          <w:sz w:val="24"/>
+          <w:szCs w:val="24"/>
+          <w:lang w:val="nl-NL"/>
+        </w:rPr>
+      </w:pPr>
+    </w:p>
+    <w:p>
+      <w:pPr>
+        <w:pStyle w:val="NoSpacing"/>
+        <w:rPr>
+          <w:sz w:val="24"/>
+          <w:szCs w:val="24"/>
+          <w:lang w:val="nl-NL"/>
+        </w:rPr>
+      </w:pPr>
+      <w:r>
+        <w:rPr>
+          <w:sz w:val="24"/>
+          <w:szCs w:val="24"/>
+          <w:lang w:val="nl-NL"/>
+        </w:rPr>
+        <w:t>Nu had ik nog 1 probleem de events kwamen naar de dashboard van analytics maar de events waren invalid. Na onderzoek kwam ik erachter dat er een spatie was terwijl die niet gebruikt kon worden na het veranderen van een spatie naar _ werkte het wel, waarbij de uitslag als valid in de dashboard kwam. Dit is dan de uitslag van het event, zie afbeelding.</w:t>
+      </w:r>
+    </w:p>
+    <w:p>
+      <w:pPr>
+        <w:pStyle w:val="NoSpacing"/>
+        <w:rPr>
+          <w:sz w:val="24"/>
+          <w:szCs w:val="24"/>
+          <w:lang w:val="nl-NL"/>
+        </w:rPr>
+      </w:pPr>
+      <w:r>
+        <w:rPr>
+          <w:noProof/>
+          <w:sz w:val="24"/>
+          <w:szCs w:val="24"/>
+          <w:lang w:val="nl-NL"/>
+        </w:rPr>
+        <w:drawing>
+          <wp:inline distT="0" distB="0" distL="0" distR="0" wp14:anchorId="5CB7E381" wp14:editId="6A3DCD80">
+            <wp:extent cx="5731510" cy="2324100"/>
+            <wp:effectExtent l="0" t="0" r="0" b="0"/>
+            <wp:docPr id="938578265" name="Picture 28"/>
+            <wp:cNvGraphicFramePr>
+              <a:graphicFrameLocks xmlns:a="http://schemas.openxmlformats.org/drawingml/2006/main" noChangeAspect="1"/>
+            </wp:cNvGraphicFramePr>
+            <a:graphic xmlns:a="http://schemas.openxmlformats.org/drawingml/2006/main">
+              <a:graphicData uri="http://schemas.openxmlformats.org/drawingml/2006/picture">
+                <pic:pic xmlns:pic="http://schemas.openxmlformats.org/drawingml/2006/picture">
+                  <pic:nvPicPr>
+                    <pic:cNvPr id="938578265" name="Picture 938578265"/>
+                    <pic:cNvPicPr/>
+                  </pic:nvPicPr>
+                  <pic:blipFill>
+                    <a:blip r:embed="rId9">
+                      <a:extLst>
+                        <a:ext uri="{28A0092B-C50C-407E-A947-70E740481C1C}">
+                          <a14:useLocalDpi xmlns:a14="http://schemas.microsoft.com/office/drawing/2010/main" val="0"/>
+                        </a:ext>
+                      </a:extLst>
+                    </a:blip>
+                    <a:stretch>
+                      <a:fillRect/>
+                    </a:stretch>
+                  </pic:blipFill>
+                  <pic:spPr>
+                    <a:xfrm>
+                      <a:off x="0" y="0"/>
+                      <a:ext cx="5731510" cy="2324100"/>
+                    </a:xfrm>
+                    <a:prstGeom prst="rect">
+                      <a:avLst/>
+                    </a:prstGeom>
+                  </pic:spPr>
+                </pic:pic>
+              </a:graphicData>
+            </a:graphic>
+          </wp:inline>
+        </w:drawing>
+      </w:r>
+    </w:p>
+    <w:p>
+      <w:pPr>
+        <w:pStyle w:val="NoSpacing"/>
+        <w:rPr>
+          <w:sz w:val="24"/>
+          <w:szCs w:val="24"/>
+          <w:lang w:val="nl-NL"/>
+        </w:rPr>
+      </w:pPr>
+      <w:r>
+        <w:rPr>
+          <w:sz w:val="24"/>
+          <w:szCs w:val="24"/>
+          <w:lang w:val="nl-NL"/>
+        </w:rPr>
+        <w:t>En kon ik ook de users zien in de dashboard – Game Performance.</w:t>
+      </w:r>
+    </w:p>
+    <w:p>
+      <w:pPr>
+        <w:pStyle w:val="NoSpacing"/>
+        <w:rPr>
+          <w:lang w:val="nl-NL"/>
+        </w:rPr>
+      </w:pPr>
+      <w:r>
+        <w:rPr>
+          <w:noProof/>
+          <w:sz w:val="24"/>
+          <w:szCs w:val="24"/>
+          <w:lang w:val="nl-NL"/>
+        </w:rPr>
+        <w:drawing>
+          <wp:inline distT="0" distB="0" distL="0" distR="0" wp14:anchorId="227C6D52" wp14:editId="30DA13DD">
+            <wp:extent cx="5731510" cy="3000375"/>
+            <wp:effectExtent l="0" t="0" r="2540" b="9525"/>
+            <wp:docPr id="112070844" name="Picture 29" descr="A screenshot of a computer&#10;&#10;AI-generated content may be incorrect."/>
+            <wp:cNvGraphicFramePr>
+              <a:graphicFrameLocks xmlns:a="http://schemas.openxmlformats.org/drawingml/2006/main" noChangeAspect="1"/>
+            </wp:cNvGraphicFramePr>
+            <a:graphic xmlns:a="http://schemas.openxmlformats.org/drawingml/2006/main">
+              <a:graphicData uri="http://schemas.openxmlformats.org/drawingml/2006/picture">
+                <pic:pic xmlns:pic="http://schemas.openxmlformats.org/drawingml/2006/picture">
+                  <pic:nvPicPr>
+                    <pic:cNvPr id="112070844" name="Picture 29" descr="A screenshot of a computer&#10;&#10;AI-generated content may be incorrect."/>
+                    <pic:cNvPicPr/>
+                  </pic:nvPicPr>
+                  <pic:blipFill>
+                    <a:blip r:embed="rId12" cstate="print">
+                      <a:extLst>
+                        <a:ext uri="{28A0092B-C50C-407E-A947-70E740481C1C}">
+                          <a14:useLocalDpi xmlns:a14="http://schemas.microsoft.com/office/drawing/2010/main" val="0"/>
+                        </a:ext>
+                      </a:extLst>
+                    </a:blip>
+                    <a:stretch>
+                      <a:fillRect/>
+                    </a:stretch>
+                  </pic:blipFill>
+                  <pic:spPr>
+                    <a:xfrm>
+                      <a:off x="0" y="0"/>
+                      <a:ext cx="5731510" cy="3000375"/>
+                    </a:xfrm>
+                    <a:prstGeom prst="rect">
+                      <a:avLst/>
+                    </a:prstGeom>
+                  </pic:spPr>
+                </pic:pic>
+              </a:graphicData>
+            </a:graphic>
+          </wp:inline>
+        </w:drawing>
+      </w:r>
+    </w:p>
+    <w:p>
+      <w:pPr>
+        <w:rPr>
+          <w:lang w:val="nl-NL"/>
+        </w:rPr>
+      </w:pPr>
+      <w:r>
+        <w:rPr>
+          <w:lang w:val="nl-NL"/>
+        </w:rPr>
+        <w:br w:type="page"/>
+      </w:r>
+    </w:p>
+    <w:p>
+      <w:pPr>
+        <w:pStyle w:val="Heading1"/>
+        <w:rPr>
+          <w:lang w:val="en-US"/>
+        </w:rPr>
+      </w:pPr>
+      <w:r>
+        <w:rPr>
+          <w:lang w:val="en-US"/>
+        </w:rPr>
+        <w:lastRenderedPageBreak/>
+        <w:t>How to add a</w:t>
+      </w:r>
+      <w:r>
+        <w:rPr>
+          <w:lang w:val="en-US"/>
+        </w:rPr>
+        <w:t>nalytics in unity</w:t>
+      </w:r>
+    </w:p>
+    <w:p>
+      <w:pPr>
+        <w:pStyle w:val="NoSpacing"/>
+        <w:rPr>
+          <w:lang w:val="en-US"/>
+        </w:rPr>
+      </w:pPr>
+    </w:p>
+    <w:p>
+      <w:pPr>
+        <w:rPr>
+          <w:lang w:val="nl-NL"/>
+        </w:rPr>
+      </w:pPr>
+      <w:r>
+        <w:rPr>
+          <w:lang w:val="nl-NL"/>
+        </w:rPr>
+        <w:t>Volg eerst de s</w:t>
+      </w:r>
+      <w:r>
+        <w:rPr>
+          <w:lang w:val="nl-NL"/>
+        </w:rPr>
+        <w:t xml:space="preserve">tappen op de volgende website: </w:t>
+      </w:r>
       <w:hyperlink r:id="rId13" w:history="1">
         <w:r>
           <w:rPr>
             <w:rStyle w:val="Hyperlink"/>
             <w:lang w:val="nl-NL"/>
           </w:rPr>
-          <w:t>https://docs.unity3d.com/530/Documentation/ScriptReference/UI.Button-onClick.html</w:t>
+          <w:t>https://docs.unity.com/ugs/en-us/manual/analytics/manual/get-started</w:t>
         </w:r>
       </w:hyperlink>
-    </w:p>
-    <w:p>
-      <w:pPr>
-        <w:rPr>
+      <w:r>
+        <w:rPr>
+          <w:lang w:val="nl-NL"/>
+        </w:rPr>
+        <w:t xml:space="preserve"> </w:t>
+      </w:r>
+    </w:p>
+    <w:p>
+      <w:pPr>
+        <w:rPr>
+          <w:lang w:val="nl-NL"/>
+        </w:rPr>
+      </w:pPr>
+      <w:r>
+        <w:rPr>
+          <w:lang w:val="nl-NL"/>
+        </w:rPr>
+        <w:t>Dit is het script AnalyticsMan</w:t>
+      </w:r>
+      <w:r>
+        <w:rPr>
+          <w:lang w:val="nl-NL"/>
+        </w:rPr>
+        <w:t>ager, hierin zie je wat je nodig heb om de analytics naar de dashboard te sturen.</w:t>
+      </w:r>
+    </w:p>
+    <w:p>
+      <w:pPr>
+        <w:pStyle w:val="NoSpacing"/>
+        <w:rPr>
+          <w:rFonts w:ascii="Consolas" w:hAnsi="Consolas"/>
+        </w:rPr>
+      </w:pPr>
+      <w:r>
+        <w:rPr>
+          <w:rFonts w:ascii="Consolas" w:hAnsi="Consolas"/>
+        </w:rPr>
+        <w:t>using Unity.Services.Analytics;</w:t>
+      </w:r>
+    </w:p>
+    <w:p>
+      <w:pPr>
+        <w:pStyle w:val="NoSpacing"/>
+        <w:rPr>
+          <w:rFonts w:ascii="Consolas" w:hAnsi="Consolas"/>
+        </w:rPr>
+      </w:pPr>
+      <w:r>
+        <w:rPr>
+          <w:rFonts w:ascii="Consolas" w:hAnsi="Consolas"/>
+        </w:rPr>
+        <w:t>using Unity.Services.Core;</w:t>
+      </w:r>
+    </w:p>
+    <w:p>
+      <w:pPr>
+        <w:pStyle w:val="NoSpacing"/>
+        <w:rPr>
+          <w:rFonts w:ascii="Consolas" w:hAnsi="Consolas"/>
+        </w:rPr>
+      </w:pPr>
+      <w:r>
+        <w:rPr>
+          <w:rFonts w:ascii="Consolas" w:hAnsi="Consolas"/>
+        </w:rPr>
+        <w:t>using Unity.VisualScripting;</w:t>
+      </w:r>
+    </w:p>
+    <w:p>
+      <w:pPr>
+        <w:pStyle w:val="NoSpacing"/>
+        <w:rPr>
+          <w:rFonts w:ascii="Consolas" w:hAnsi="Consolas"/>
+        </w:rPr>
+      </w:pPr>
+      <w:r>
+        <w:rPr>
+          <w:rFonts w:ascii="Consolas" w:hAnsi="Consolas"/>
+        </w:rPr>
+        <w:t>using UnityEngine;</w:t>
+      </w:r>
+    </w:p>
+    <w:p>
+      <w:pPr>
+        <w:pStyle w:val="NoSpacing"/>
+        <w:rPr>
+          <w:rFonts w:ascii="Consolas" w:hAnsi="Consolas"/>
+        </w:rPr>
+      </w:pPr>
+      <w:r>
+        <w:rPr>
+          <w:rFonts w:ascii="Consolas" w:hAnsi="Consolas"/>
+        </w:rPr>
+        <w:t>using UnityEngine.UnityConsent;</w:t>
+      </w:r>
+    </w:p>
+    <w:p>
+      <w:pPr>
+        <w:pStyle w:val="NoSpacing"/>
+        <w:rPr>
+          <w:rFonts w:ascii="Consolas" w:hAnsi="Consolas"/>
+        </w:rPr>
+      </w:pPr>
+    </w:p>
+    <w:p>
+      <w:pPr>
+        <w:pStyle w:val="NoSpacing"/>
+        <w:rPr>
+          <w:rFonts w:ascii="Consolas" w:hAnsi="Consolas"/>
+        </w:rPr>
+      </w:pPr>
+      <w:r>
+        <w:rPr>
+          <w:rFonts w:ascii="Consolas" w:hAnsi="Consolas"/>
+        </w:rPr>
+        <w:t>public class AnalyticsManager : MonoBehaviour</w:t>
+      </w:r>
+    </w:p>
+    <w:p>
+      <w:pPr>
+        <w:pStyle w:val="NoSpacing"/>
+        <w:rPr>
+          <w:rFonts w:ascii="Consolas" w:hAnsi="Consolas"/>
+        </w:rPr>
+      </w:pPr>
+      <w:r>
+        <w:rPr>
+          <w:rFonts w:ascii="Consolas" w:hAnsi="Consolas"/>
+        </w:rPr>
+        <w:t>{</w:t>
+      </w:r>
+    </w:p>
+    <w:p>
+      <w:pPr>
+        <w:pStyle w:val="NoSpacing"/>
+        <w:rPr>
+          <w:rFonts w:ascii="Consolas" w:hAnsi="Consolas"/>
+        </w:rPr>
+      </w:pPr>
+      <w:r>
+        <w:rPr>
+          <w:rFonts w:ascii="Consolas" w:hAnsi="Consolas"/>
+        </w:rPr>
+        <w:t xml:space="preserve">    public static AnalyticsManager Instance;</w:t>
+      </w:r>
+    </w:p>
+    <w:p>
+      <w:pPr>
+        <w:pStyle w:val="NoSpacing"/>
+        <w:rPr>
+          <w:rFonts w:ascii="Consolas" w:hAnsi="Consolas"/>
+          <w:lang w:val="en-US"/>
+        </w:rPr>
+      </w:pPr>
+      <w:r>
+        <w:rPr>
+          <w:rFonts w:ascii="Consolas" w:hAnsi="Consolas"/>
+        </w:rPr>
+        <w:t xml:space="preserve">    public object AnalyticsConsent { get; private set; }</w:t>
+      </w:r>
+    </w:p>
+    <w:p>
+      <w:pPr>
+        <w:pStyle w:val="NoSpacing"/>
+        <w:rPr>
+          <w:rFonts w:ascii="Consolas" w:hAnsi="Consolas"/>
+        </w:rPr>
+      </w:pPr>
+      <w:r>
+        <w:rPr>
+          <w:rFonts w:ascii="Consolas" w:hAnsi="Consolas"/>
+        </w:rPr>
+        <w:t xml:space="preserve">    private void Awake()</w:t>
+      </w:r>
+    </w:p>
+    <w:p>
+      <w:pPr>
+        <w:pStyle w:val="NoSpacing"/>
+        <w:rPr>
+          <w:rFonts w:ascii="Consolas" w:hAnsi="Consolas"/>
+          <w:lang w:val="en-US"/>
+        </w:rPr>
+      </w:pPr>
+      <w:r>
+        <w:rPr>
+          <w:rFonts w:ascii="Consolas" w:hAnsi="Consolas"/>
+        </w:rPr>
+        <w:t xml:space="preserve">    </w:t>
+      </w:r>
+      <w:r>
+        <w:rPr>
+          <w:rFonts w:ascii="Consolas" w:hAnsi="Consolas"/>
+          <w:lang w:val="en-US"/>
+        </w:rPr>
+        <w:t>{</w:t>
+      </w:r>
+    </w:p>
+    <w:p>
+      <w:pPr>
+        <w:pStyle w:val="NoSpacing"/>
+        <w:ind w:firstLine="720"/>
+        <w:rPr>
+          <w:rFonts w:ascii="Consolas" w:hAnsi="Consolas"/>
+        </w:rPr>
+      </w:pPr>
+      <w:r>
+        <w:rPr>
+          <w:rFonts w:ascii="Consolas" w:hAnsi="Consolas"/>
+        </w:rPr>
+        <w:t>if(Instance != null &amp;&amp; Instance != this)</w:t>
+      </w:r>
+    </w:p>
+    <w:p>
+      <w:pPr>
+        <w:pStyle w:val="NoSpacing"/>
+        <w:rPr>
+          <w:rFonts w:ascii="Consolas" w:hAnsi="Consolas"/>
+        </w:rPr>
+      </w:pPr>
+      <w:r>
+        <w:rPr>
+          <w:rFonts w:ascii="Consolas" w:hAnsi="Consolas"/>
+        </w:rPr>
+        <w:t xml:space="preserve">        {Destroy(this.gameObject)}</w:t>
+      </w:r>
+    </w:p>
+    <w:p>
+      <w:pPr>
+        <w:pStyle w:val="NoSpacing"/>
+        <w:rPr>
+          <w:rFonts w:ascii="Consolas" w:hAnsi="Consolas"/>
+        </w:rPr>
+      </w:pPr>
+      <w:r>
+        <w:rPr>
+          <w:rFonts w:ascii="Consolas" w:hAnsi="Consolas"/>
+        </w:rPr>
+        <w:t xml:space="preserve">        else</w:t>
+      </w:r>
+    </w:p>
+    <w:p>
+      <w:pPr>
+        <w:pStyle w:val="NoSpacing"/>
+        <w:rPr>
+          <w:rFonts w:ascii="Consolas" w:hAnsi="Consolas"/>
+          <w:lang w:val="en-US"/>
+        </w:rPr>
+      </w:pPr>
+      <w:r>
+        <w:rPr>
+          <w:rFonts w:ascii="Consolas" w:hAnsi="Consolas"/>
+        </w:rPr>
+        <w:t xml:space="preserve">        {Instance = this;</w:t>
+      </w:r>
+      <w:r>
+        <w:rPr>
+          <w:rFonts w:ascii="Consolas" w:hAnsi="Consolas"/>
+          <w:lang w:val="en-US"/>
+        </w:rPr>
+        <w:t>}</w:t>
+      </w:r>
+    </w:p>
+    <w:p>
+      <w:pPr>
+        <w:pStyle w:val="NoSpacing"/>
+        <w:rPr>
+          <w:rFonts w:ascii="Consolas" w:hAnsi="Consolas"/>
+        </w:rPr>
+      </w:pPr>
+      <w:r>
+        <w:rPr>
+          <w:rFonts w:ascii="Consolas" w:hAnsi="Consolas"/>
+          <w:lang w:val="en-US"/>
+        </w:rPr>
+        <w:t xml:space="preserve">    </w:t>
+      </w:r>
+      <w:r>
+        <w:rPr>
+          <w:rFonts w:ascii="Consolas" w:hAnsi="Consolas"/>
+        </w:rPr>
+        <w:t>}</w:t>
+      </w:r>
+    </w:p>
+    <w:p>
+      <w:pPr>
+        <w:pStyle w:val="NoSpacing"/>
+        <w:rPr>
+          <w:rFonts w:ascii="Consolas" w:hAnsi="Consolas"/>
+        </w:rPr>
+      </w:pPr>
+      <w:r>
+        <w:rPr>
+          <w:rFonts w:ascii="Consolas" w:hAnsi="Consolas"/>
+        </w:rPr>
+        <w:t xml:space="preserve">    private async void Start()</w:t>
+      </w:r>
+    </w:p>
+    <w:p>
+      <w:pPr>
+        <w:pStyle w:val="NoSpacing"/>
+        <w:rPr>
+          <w:rFonts w:ascii="Consolas" w:hAnsi="Consolas"/>
+        </w:rPr>
+      </w:pPr>
+      <w:r>
+        <w:rPr>
+          <w:rFonts w:ascii="Consolas" w:hAnsi="Consolas"/>
+        </w:rPr>
+        <w:t xml:space="preserve">    {</w:t>
+      </w:r>
+    </w:p>
+    <w:p>
+      <w:pPr>
+        <w:pStyle w:val="NoSpacing"/>
+        <w:rPr>
+          <w:rFonts w:ascii="Consolas" w:hAnsi="Consolas"/>
+        </w:rPr>
+      </w:pPr>
+      <w:r>
+        <w:rPr>
+          <w:rFonts w:ascii="Consolas" w:hAnsi="Consolas"/>
+        </w:rPr>
+        <w:t xml:space="preserve">        await UnityServices.InitializeAsync();</w:t>
+      </w:r>
+    </w:p>
+    <w:p>
+      <w:pPr>
+        <w:pStyle w:val="NoSpacing"/>
+        <w:rPr>
+          <w:rFonts w:ascii="Consolas" w:hAnsi="Consolas"/>
+        </w:rPr>
+      </w:pPr>
+      <w:r>
+        <w:rPr>
+          <w:rFonts w:ascii="Consolas" w:hAnsi="Consolas"/>
+        </w:rPr>
+        <w:t xml:space="preserve"> // Set consent state for analytics (replace with appropriate ConsentStatus value)</w:t>
+      </w:r>
+    </w:p>
+    <w:p>
+      <w:pPr>
+        <w:pStyle w:val="NoSpacing"/>
+        <w:rPr>
+          <w:rFonts w:ascii="Consolas" w:hAnsi="Consolas"/>
+        </w:rPr>
+      </w:pPr>
+      <w:r>
+        <w:rPr>
+          <w:rFonts w:ascii="Consolas" w:hAnsi="Consolas"/>
+        </w:rPr>
+        <w:t xml:space="preserve">        EndUserConsent.SetConsentState(new ConsentState</w:t>
+      </w:r>
+    </w:p>
+    <w:p>
+      <w:pPr>
+        <w:pStyle w:val="NoSpacing"/>
+        <w:rPr>
+          <w:rFonts w:ascii="Consolas" w:hAnsi="Consolas"/>
+          <w:lang w:val="en-US"/>
+        </w:rPr>
+      </w:pPr>
+      <w:r>
+        <w:rPr>
+          <w:rFonts w:ascii="Consolas" w:hAnsi="Consolas"/>
+        </w:rPr>
+        <w:t xml:space="preserve">        {</w:t>
+      </w:r>
+    </w:p>
+    <w:p>
+      <w:pPr>
+        <w:pStyle w:val="NoSpacing"/>
+        <w:ind w:left="720"/>
+        <w:rPr>
+          <w:rFonts w:ascii="Consolas" w:hAnsi="Consolas"/>
+          <w:lang w:val="en-US"/>
+        </w:rPr>
+      </w:pPr>
+      <w:r>
+        <w:rPr>
+          <w:rFonts w:ascii="Consolas" w:hAnsi="Consolas"/>
+        </w:rPr>
+        <w:t xml:space="preserve">AnalyticsIntent = ConsentStatus.Granted}); // or ConsentStatus.Denied as </w:t>
+      </w:r>
+      <w:r>
+        <w:rPr>
+          <w:rFonts w:ascii="Consolas" w:hAnsi="Consolas"/>
+          <w:lang w:val="en-US"/>
+        </w:rPr>
+        <w:t xml:space="preserve"> </w:t>
+      </w:r>
+    </w:p>
+    <w:p>
+      <w:pPr>
+        <w:pStyle w:val="NoSpacing"/>
+        <w:ind w:left="7200" w:firstLine="720"/>
+        <w:rPr>
+          <w:rFonts w:ascii="Consolas" w:hAnsi="Consolas"/>
+        </w:rPr>
+      </w:pPr>
+      <w:r>
+        <w:rPr>
+          <w:rFonts w:ascii="Consolas" w:hAnsi="Consolas"/>
+        </w:rPr>
+        <w:t>needed</w:t>
+      </w:r>
+    </w:p>
+    <w:p>
+      <w:pPr>
+        <w:pStyle w:val="NoSpacing"/>
+        <w:rPr>
+          <w:rFonts w:ascii="Consolas" w:hAnsi="Consolas"/>
+          <w:lang w:val="en-US"/>
+        </w:rPr>
+      </w:pPr>
+      <w:r>
+        <w:rPr>
+          <w:rFonts w:ascii="Consolas" w:hAnsi="Consolas"/>
+        </w:rPr>
+        <w:t xml:space="preserve">    }</w:t>
+      </w:r>
+    </w:p>
+    <w:p>
+      <w:pPr>
+        <w:pStyle w:val="NoSpacing"/>
+        <w:rPr>
+          <w:rFonts w:ascii="Consolas" w:hAnsi="Consolas"/>
+        </w:rPr>
+      </w:pPr>
+      <w:r>
+        <w:rPr>
+          <w:rFonts w:ascii="Consolas" w:hAnsi="Consolas"/>
+        </w:rPr>
+        <w:t xml:space="preserve">    public void Option1()</w:t>
+      </w:r>
+    </w:p>
+    <w:p>
+      <w:pPr>
+        <w:pStyle w:val="NoSpacing"/>
+        <w:rPr>
+          <w:rFonts w:ascii="Consolas" w:hAnsi="Consolas"/>
+        </w:rPr>
+      </w:pPr>
+      <w:r>
+        <w:rPr>
+          <w:rFonts w:ascii="Consolas" w:hAnsi="Consolas"/>
+        </w:rPr>
+        <w:t xml:space="preserve">    {</w:t>
+      </w:r>
+    </w:p>
+    <w:p>
+      <w:pPr>
+        <w:pStyle w:val="NoSpacing"/>
+        <w:rPr>
+          <w:rFonts w:ascii="Consolas" w:hAnsi="Consolas"/>
+          <w:lang w:val="en-US"/>
+        </w:rPr>
+      </w:pPr>
+      <w:r>
+        <w:rPr>
+          <w:rFonts w:ascii="Consolas" w:hAnsi="Consolas"/>
+        </w:rPr>
+        <w:t xml:space="preserve">        AnalyticsService.Instance.RecordEvent("Chosen_option1"); // Makes it so </w:t>
+      </w:r>
+    </w:p>
+    <w:p>
+      <w:pPr>
+        <w:pStyle w:val="NoSpacing"/>
+        <w:ind w:left="2160" w:firstLine="720"/>
+        <w:rPr>
+          <w:rFonts w:ascii="Consolas" w:hAnsi="Consolas"/>
+        </w:rPr>
+      </w:pPr>
+      <w:r>
+        <w:rPr>
+          <w:rFonts w:ascii="Consolas" w:hAnsi="Consolas"/>
+          <w:lang w:val="en-US"/>
+        </w:rPr>
+        <w:t xml:space="preserve"> </w:t>
+      </w:r>
+      <w:r>
+        <w:rPr>
+          <w:rFonts w:ascii="Consolas" w:hAnsi="Consolas"/>
+        </w:rPr>
+        <w:t>you can see which option was chosen in the dashboard</w:t>
+      </w:r>
+    </w:p>
+    <w:p>
+      <w:pPr>
+        <w:pStyle w:val="NoSpacing"/>
+        <w:ind w:left="720"/>
+        <w:rPr>
+          <w:rFonts w:ascii="Consolas" w:hAnsi="Consolas"/>
+          <w:lang w:val="en-US"/>
+        </w:rPr>
+      </w:pPr>
+      <w:r>
+        <w:rPr>
+          <w:rFonts w:ascii="Consolas" w:hAnsi="Consolas"/>
+        </w:rPr>
+        <w:t xml:space="preserve">AnalyticsService.Instance.Flush(); // Ensure all analytics events are sent </w:t>
+      </w:r>
+      <w:r>
+        <w:rPr>
+          <w:rFonts w:ascii="Consolas" w:hAnsi="Consolas"/>
+          <w:lang w:val="en-US"/>
+        </w:rPr>
+        <w:t xml:space="preserve">  </w:t>
+      </w:r>
+    </w:p>
+    <w:p>
+      <w:pPr>
+        <w:pStyle w:val="NoSpacing"/>
+        <w:ind w:left="720" w:firstLine="720"/>
+        <w:rPr>
+          <w:rFonts w:ascii="Consolas" w:hAnsi="Consolas"/>
+        </w:rPr>
+      </w:pPr>
+      <w:r>
+        <w:rPr>
+          <w:rFonts w:ascii="Consolas" w:hAnsi="Consolas"/>
+          <w:lang w:val="en-US"/>
+        </w:rPr>
+        <w:t xml:space="preserve"> </w:t>
+      </w:r>
+      <w:r>
+        <w:rPr>
+          <w:rFonts w:ascii="Consolas" w:hAnsi="Consolas"/>
+          <w:lang w:val="en-US"/>
+        </w:rPr>
+        <w:tab/>
+      </w:r>
+      <w:r>
+        <w:rPr>
+          <w:rFonts w:ascii="Consolas" w:hAnsi="Consolas"/>
+          <w:lang w:val="en-US"/>
+        </w:rPr>
+        <w:tab/>
+      </w:r>
+      <w:r>
+        <w:rPr>
+          <w:rFonts w:ascii="Consolas" w:hAnsi="Consolas"/>
+          <w:lang w:val="en-US"/>
+        </w:rPr>
+        <w:tab/>
+      </w:r>
+      <w:r>
+        <w:rPr>
+          <w:rFonts w:ascii="Consolas" w:hAnsi="Consolas"/>
+          <w:lang w:val="en-US"/>
+        </w:rPr>
+        <w:tab/>
+      </w:r>
+      <w:r>
+        <w:rPr>
+          <w:rFonts w:ascii="Consolas" w:hAnsi="Consolas"/>
+          <w:lang w:val="en-US"/>
+        </w:rPr>
+        <w:tab/>
+      </w:r>
+      <w:r>
+        <w:rPr>
+          <w:rFonts w:ascii="Consolas" w:hAnsi="Consolas"/>
+          <w:lang w:val="en-US"/>
+        </w:rPr>
+        <w:tab/>
+      </w:r>
+      <w:r>
+        <w:rPr>
+          <w:rFonts w:ascii="Consolas" w:hAnsi="Consolas"/>
+          <w:lang w:val="en-US"/>
+        </w:rPr>
+        <w:tab/>
+      </w:r>
+      <w:r>
+        <w:rPr>
+          <w:rFonts w:ascii="Consolas" w:hAnsi="Consolas"/>
+          <w:lang w:val="en-US"/>
+        </w:rPr>
+        <w:tab/>
+      </w:r>
+      <w:r>
+        <w:rPr>
+          <w:rFonts w:ascii="Consolas" w:hAnsi="Consolas"/>
+        </w:rPr>
+        <w:t>before quitting</w:t>
+      </w:r>
+    </w:p>
+    <w:p>
+      <w:pPr>
+        <w:pStyle w:val="NoSpacing"/>
+        <w:rPr>
+          <w:rFonts w:ascii="Consolas" w:hAnsi="Consolas"/>
+        </w:rPr>
+      </w:pPr>
+      <w:r>
+        <w:rPr>
+          <w:rFonts w:ascii="Consolas" w:hAnsi="Consolas"/>
+        </w:rPr>
+        <w:t xml:space="preserve">        Debug.Log("Option 1 chosen");</w:t>
+      </w:r>
+    </w:p>
+    <w:p>
+      <w:pPr>
+        <w:pStyle w:val="NoSpacing"/>
+        <w:rPr>
+          <w:rFonts w:ascii="Consolas" w:hAnsi="Consolas"/>
+          <w:lang w:val="en-US"/>
+        </w:rPr>
+      </w:pPr>
+      <w:r>
+        <w:rPr>
+          <w:rFonts w:ascii="Consolas" w:hAnsi="Consolas"/>
+        </w:rPr>
+        <w:t xml:space="preserve">    </w:t>
+      </w:r>
+      <w:r>
+        <w:rPr>
+          <w:rFonts w:ascii="Consolas" w:hAnsi="Consolas"/>
+          <w:lang w:val="en-US"/>
+        </w:rPr>
+        <w:t>}</w:t>
+      </w:r>
+    </w:p>
+    <w:p>
+      <w:pPr>
+        <w:pStyle w:val="NoSpacing"/>
+        <w:rPr>
+          <w:lang w:val="nl-NL"/>
+        </w:rPr>
+      </w:pPr>
+      <w:r>
+        <w:rPr>
+          <w:rFonts w:ascii="Consolas" w:hAnsi="Consolas"/>
+        </w:rPr>
+        <w:t>}</w:t>
+      </w:r>
+      <w:r>
+        <w:rPr>
+          <w:lang w:val="nl-NL"/>
+        </w:rPr>
+        <w:br w:type="page"/>
+      </w:r>
+    </w:p>
+    <w:p>
+      <w:pPr>
+        <w:pStyle w:val="Heading2"/>
+        <w:rPr>
+          <w:lang w:val="nl-NL"/>
+        </w:rPr>
+      </w:pPr>
+      <w:r>
+        <w:rPr>
+          <w:lang w:val="nl-NL"/>
+        </w:rPr>
+        <w:lastRenderedPageBreak/>
+        <w:t>Bronnen</w:t>
+      </w:r>
+    </w:p>
+    <w:p>
+      <w:pPr>
+        <w:pStyle w:val="ListParagraph"/>
+        <w:numPr>
+          <w:ilvl w:val="0"/>
+          <w:numId w:val="2"/>
+        </w:numPr>
+        <w:rPr>
+          <w:sz w:val="22"/>
+          <w:szCs w:val="22"/>
           <w:lang w:val="nl-NL"/>
         </w:rPr>
       </w:pPr>
@@ -4745,6 +5468,109 @@
         <w:r>
           <w:rPr>
             <w:rStyle w:val="Hyperlink"/>
+            <w:sz w:val="22"/>
+            <w:szCs w:val="22"/>
+            <w:lang w:val="nl-NL"/>
+          </w:rPr>
+          <w:t>https://docs.unity.com/ugs/manual/analytics/manual/overview</w:t>
+        </w:r>
+      </w:hyperlink>
+    </w:p>
+    <w:p>
+      <w:pPr>
+        <w:pStyle w:val="ListParagraph"/>
+        <w:numPr>
+          <w:ilvl w:val="0"/>
+          <w:numId w:val="2"/>
+        </w:numPr>
+        <w:rPr>
+          <w:sz w:val="22"/>
+          <w:szCs w:val="22"/>
+          <w:lang w:val="nl-NL"/>
+        </w:rPr>
+      </w:pPr>
+      <w:hyperlink r:id="rId15" w:history="1">
+        <w:r>
+          <w:rPr>
+            <w:rStyle w:val="Hyperlink"/>
+            <w:sz w:val="22"/>
+            <w:szCs w:val="22"/>
+            <w:lang w:val="nl-NL"/>
+          </w:rPr>
+          <w:t>https://docs.unity.com/ugs/en-us/manual/analytics/manual/get-st</w:t>
+        </w:r>
+        <w:r>
+          <w:rPr>
+            <w:rStyle w:val="Hyperlink"/>
+            <w:sz w:val="22"/>
+            <w:szCs w:val="22"/>
+            <w:lang w:val="nl-NL"/>
+          </w:rPr>
+          <w:t>a</w:t>
+        </w:r>
+        <w:r>
+          <w:rPr>
+            <w:rStyle w:val="Hyperlink"/>
+            <w:sz w:val="22"/>
+            <w:szCs w:val="22"/>
+            <w:lang w:val="nl-NL"/>
+          </w:rPr>
+          <w:t>rted</w:t>
+        </w:r>
+      </w:hyperlink>
+      <w:r>
+        <w:rPr>
+          <w:sz w:val="22"/>
+          <w:szCs w:val="22"/>
+          <w:lang w:val="nl-NL"/>
+        </w:rPr>
+        <w:t xml:space="preserve"> </w:t>
+      </w:r>
+    </w:p>
+    <w:p>
+      <w:pPr>
+        <w:pStyle w:val="ListParagraph"/>
+        <w:numPr>
+          <w:ilvl w:val="0"/>
+          <w:numId w:val="2"/>
+        </w:numPr>
+        <w:rPr>
+          <w:sz w:val="22"/>
+          <w:szCs w:val="22"/>
+          <w:lang w:val="nl-NL"/>
+        </w:rPr>
+      </w:pPr>
+      <w:hyperlink r:id="rId16" w:history="1">
+        <w:r>
+          <w:rPr>
+            <w:rStyle w:val="Hyperlink"/>
+            <w:sz w:val="22"/>
+            <w:szCs w:val="22"/>
+            <w:lang w:val="nl-NL"/>
+          </w:rPr>
+          <w:t>https://docs.unity3d.com/530/Documentation/ScriptReference/UI.Button-onClick.html</w:t>
+        </w:r>
+      </w:hyperlink>
+    </w:p>
+    <w:p>
+      <w:pPr>
+        <w:pStyle w:val="ListParagraph"/>
+        <w:numPr>
+          <w:ilvl w:val="0"/>
+          <w:numId w:val="2"/>
+        </w:numPr>
+        <w:rPr>
+          <w:sz w:val="22"/>
+          <w:szCs w:val="22"/>
+          <w:lang w:val="nl-NL"/>
+        </w:rPr>
+      </w:pPr>
+      <w:hyperlink r:id="rId17" w:history="1">
+        <w:r>
+          <w:rPr>
+            <w:rStyle w:val="Hyperlink"/>
+            <w:sz w:val="22"/>
+            <w:szCs w:val="22"/>
             <w:lang w:val="nl-NL"/>
           </w:rPr>
           <w:t>https://docs.unity.com/ugs/en-us/manual/analytics/manual/custom-event</w:t>
@@ -4752,6 +5578,8 @@
       </w:hyperlink>
       <w:r>
         <w:rPr>
+          <w:sz w:val="22"/>
+          <w:szCs w:val="22"/>
           <w:lang w:val="nl-NL"/>
         </w:rPr>
         <w:t xml:space="preserve"> </w:t>
@@ -4759,20 +5587,169 @@
     </w:p>
     <w:p>
       <w:pPr>
-        <w:rPr>
+        <w:pStyle w:val="ListParagraph"/>
+        <w:numPr>
+          <w:ilvl w:val="0"/>
+          <w:numId w:val="2"/>
+        </w:numPr>
+        <w:rPr>
+          <w:sz w:val="22"/>
+          <w:szCs w:val="22"/>
           <w:lang w:val="nl-NL"/>
         </w:rPr>
       </w:pPr>
-    </w:p>
-    <w:p>
-      <w:pPr>
-        <w:rPr>
+      <w:hyperlink r:id="rId18" w:history="1">
+        <w:r>
+          <w:rPr>
+            <w:rStyle w:val="Hyperlink"/>
+            <w:sz w:val="22"/>
+            <w:szCs w:val="22"/>
+            <w:lang w:val="nl-NL"/>
+          </w:rPr>
+          <w:t>https://www.youtube.com/watch?v=FGTJ3bLCBbA</w:t>
+        </w:r>
+      </w:hyperlink>
+      <w:r>
+        <w:rPr>
+          <w:sz w:val="22"/>
+          <w:szCs w:val="22"/>
           <w:lang w:val="nl-NL"/>
         </w:rPr>
+        <w:t xml:space="preserve"> </w:t>
+      </w:r>
+      <w:r>
+        <w:rPr>
+          <w:sz w:val="22"/>
+          <w:szCs w:val="22"/>
+          <w:lang w:val="nl-NL"/>
+        </w:rPr>
+        <w:t>(Different method)</w:t>
+      </w:r>
+    </w:p>
+    <w:p>
+      <w:pPr>
+        <w:pStyle w:val="ListParagraph"/>
+        <w:numPr>
+          <w:ilvl w:val="0"/>
+          <w:numId w:val="2"/>
+        </w:numPr>
+        <w:rPr>
+          <w:sz w:val="22"/>
+          <w:szCs w:val="22"/>
+          <w:lang w:val="en-US"/>
+        </w:rPr>
+      </w:pPr>
+      <w:hyperlink r:id="rId19" w:history="1">
+        <w:r>
+          <w:rPr>
+            <w:rStyle w:val="Hyperlink"/>
+            <w:sz w:val="22"/>
+            <w:szCs w:val="22"/>
+            <w:lang w:val="en-US"/>
+          </w:rPr>
+          <w:t>https://www.youtube.com/watch?v=djW7g6Bnyrc</w:t>
+        </w:r>
+      </w:hyperlink>
+      <w:r>
+        <w:rPr>
+          <w:sz w:val="22"/>
+          <w:szCs w:val="22"/>
+          <w:lang w:val="en-US"/>
+        </w:rPr>
+        <w:t xml:space="preserve"> </w:t>
+      </w:r>
+      <w:r>
+        <w:rPr>
+          <w:sz w:val="22"/>
+          <w:szCs w:val="22"/>
+          <w:lang w:val="en-US"/>
+        </w:rPr>
+        <w:t xml:space="preserve"> (Coin scene)</w:t>
+      </w:r>
+    </w:p>
+    <w:p>
+      <w:pPr>
+        <w:pStyle w:val="ListParagraph"/>
+        <w:numPr>
+          <w:ilvl w:val="0"/>
+          <w:numId w:val="2"/>
+        </w:numPr>
+        <w:rPr>
+          <w:sz w:val="22"/>
+          <w:szCs w:val="22"/>
+          <w:lang w:val="en-US"/>
+        </w:rPr>
+      </w:pPr>
+      <w:hyperlink r:id="rId20" w:history="1">
+        <w:r>
+          <w:rPr>
+            <w:rStyle w:val="Hyperlink"/>
+            <w:sz w:val="22"/>
+            <w:szCs w:val="22"/>
+            <w:lang w:val="en-US"/>
+          </w:rPr>
+          <w:t>https://docs.unity3d.com/2022.2/Documentation/Manual/UnityAnalyticsCustomEventScripting.html</w:t>
+        </w:r>
+      </w:hyperlink>
+      <w:r>
+        <w:rPr>
+          <w:sz w:val="22"/>
+          <w:szCs w:val="22"/>
+          <w:lang w:val="en-US"/>
+        </w:rPr>
+        <w:t xml:space="preserve"> </w:t>
+      </w:r>
+    </w:p>
+    <w:p>
+      <w:pPr>
+        <w:pStyle w:val="ListParagraph"/>
+        <w:numPr>
+          <w:ilvl w:val="0"/>
+          <w:numId w:val="2"/>
+        </w:numPr>
+        <w:rPr>
+          <w:sz w:val="22"/>
+          <w:szCs w:val="22"/>
+          <w:lang w:val="en-US"/>
+        </w:rPr>
+      </w:pPr>
+      <w:r>
+        <w:rPr>
+          <w:sz w:val="22"/>
+          <w:szCs w:val="22"/>
+          <w:lang w:val="en-US"/>
+        </w:rPr>
+        <w:t xml:space="preserve">Not using code: </w:t>
+      </w:r>
+      <w:hyperlink r:id="rId21" w:history="1">
+        <w:r>
+          <w:rPr>
+            <w:rStyle w:val="Hyperlink"/>
+            <w:sz w:val="22"/>
+            <w:szCs w:val="22"/>
+            <w:lang w:val="en-US"/>
+          </w:rPr>
+          <w:t>https://docs.unity3d.com/2020.1/Documentation/Manual/class-AnalyticsEventTracker.html</w:t>
+        </w:r>
+      </w:hyperlink>
+      <w:r>
+        <w:rPr>
+          <w:sz w:val="22"/>
+          <w:szCs w:val="22"/>
+          <w:lang w:val="en-US"/>
+        </w:rPr>
+        <w:t xml:space="preserve"> (Not yet tried)</w:t>
+      </w:r>
+    </w:p>
+    <w:p>
+      <w:pPr>
+        <w:rPr>
+          <w:lang w:val="en-US"/>
+        </w:rPr>
       </w:pPr>
     </w:p>
     <w:sectPr>
-      <w:footerReference w:type="default" r:id="rId15"/>
+      <w:footerReference w:type="default" r:id="rId22"/>
       <w:pgSz w:w="11906" w:h="16838"/>
       <w:pgMar w:top="1440" w:right="1440" w:bottom="1440" w:left="1440" w:header="720" w:footer="720" w:gutter="0"/>
       <w:pgNumType w:start="0"/>
@@ -4990,7 +5967,7 @@
   <w:abstractNum w:abstractNumId="0" w15:restartNumberingAfterBreak="0">
     <w:nsid w:val="171C4829"/>
     <w:multiLevelType w:val="hybridMultilevel"/>
-    <w:tmpl w:val="3CB2D926"/>
+    <w:tmpl w:val="5D0882B6"/>
     <w:lvl w:ilvl="0" w:tplc="ABB0FA06">
       <w:start w:val="1"/>
       <w:numFmt w:val="bullet"/>
@@ -5001,8 +5978,8 @@
       </w:pPr>
       <w:rPr>
         <w:rFonts w:ascii="Symbol" w:hAnsi="Symbol" w:hint="default"/>
-        <w:color w:val="AD84C6" w:themeColor="accent1"/>
-        <w:u w:val="none" w:color="373545" w:themeColor="text2"/>
+        <w:color w:val="E32D91" w:themeColor="accent1"/>
+        <w:u w:val="none" w:color="454551" w:themeColor="text2"/>
       </w:rPr>
     </w:lvl>
     <w:lvl w:ilvl="1" w:tplc="10000003" w:tentative="1">
@@ -5119,9 +6096,9 @@
       </w:pPr>
       <w:rPr>
         <w:rFonts w:ascii="Symbol" w:hAnsi="Symbol" w:hint="default"/>
-        <w:color w:val="AD84C6" w:themeColor="accent1"/>
+        <w:color w:val="E32D91" w:themeColor="accent1"/>
         <w:sz w:val="20"/>
-        <w:u w:val="none" w:color="373545" w:themeColor="text2"/>
+        <w:u w:val="none" w:color="454551" w:themeColor="text2"/>
       </w:rPr>
     </w:lvl>
     <w:lvl w:ilvl="1" w:tentative="1">
@@ -5670,12 +6647,12 @@
     <w:rsid w:val="00E573ED"/>
     <w:pPr>
       <w:pBdr>
-        <w:top w:val="single" w:sz="24" w:space="0" w:color="AD84C6" w:themeColor="accent1"/>
-        <w:left w:val="single" w:sz="24" w:space="0" w:color="AD84C6" w:themeColor="accent1"/>
-        <w:bottom w:val="single" w:sz="24" w:space="0" w:color="AD84C6" w:themeColor="accent1"/>
-        <w:right w:val="single" w:sz="24" w:space="0" w:color="AD84C6" w:themeColor="accent1"/>
+        <w:top w:val="single" w:sz="24" w:space="0" w:color="E32D91" w:themeColor="accent1"/>
+        <w:left w:val="single" w:sz="24" w:space="0" w:color="E32D91" w:themeColor="accent1"/>
+        <w:bottom w:val="single" w:sz="24" w:space="0" w:color="E32D91" w:themeColor="accent1"/>
+        <w:right w:val="single" w:sz="24" w:space="0" w:color="E32D91" w:themeColor="accent1"/>
       </w:pBdr>
-      <w:shd w:val="clear" w:color="auto" w:fill="AD84C6" w:themeFill="accent1"/>
+      <w:shd w:val="clear" w:color="auto" w:fill="E32D91" w:themeFill="accent1"/>
       <w:spacing w:after="0"/>
       <w:outlineLvl w:val="0"/>
     </w:pPr>
@@ -5698,12 +6675,12 @@
     <w:rsid w:val="00E573ED"/>
     <w:pPr>
       <w:pBdr>
-        <w:top w:val="single" w:sz="24" w:space="0" w:color="EEE6F3" w:themeColor="accent1" w:themeTint="33"/>
-        <w:left w:val="single" w:sz="24" w:space="0" w:color="EEE6F3" w:themeColor="accent1" w:themeTint="33"/>
-        <w:bottom w:val="single" w:sz="24" w:space="0" w:color="EEE6F3" w:themeColor="accent1" w:themeTint="33"/>
-        <w:right w:val="single" w:sz="24" w:space="0" w:color="EEE6F3" w:themeColor="accent1" w:themeTint="33"/>
+        <w:top w:val="single" w:sz="24" w:space="0" w:color="F9D4E8" w:themeColor="accent1" w:themeTint="33"/>
+        <w:left w:val="single" w:sz="24" w:space="0" w:color="F9D4E8" w:themeColor="accent1" w:themeTint="33"/>
+        <w:bottom w:val="single" w:sz="24" w:space="0" w:color="F9D4E8" w:themeColor="accent1" w:themeTint="33"/>
+        <w:right w:val="single" w:sz="24" w:space="0" w:color="F9D4E8" w:themeColor="accent1" w:themeTint="33"/>
       </w:pBdr>
-      <w:shd w:val="clear" w:color="auto" w:fill="EEE6F3" w:themeFill="accent1" w:themeFillTint="33"/>
+      <w:shd w:val="clear" w:color="auto" w:fill="F9D4E8" w:themeFill="accent1" w:themeFillTint="33"/>
       <w:spacing w:after="0"/>
       <w:outlineLvl w:val="1"/>
     </w:pPr>
@@ -5724,14 +6701,14 @@
     <w:rsid w:val="00E573ED"/>
     <w:pPr>
       <w:pBdr>
-        <w:top w:val="single" w:sz="6" w:space="2" w:color="AD84C6" w:themeColor="accent1"/>
+        <w:top w:val="single" w:sz="6" w:space="2" w:color="E32D91" w:themeColor="accent1"/>
       </w:pBdr>
       <w:spacing w:before="300" w:after="0"/>
       <w:outlineLvl w:val="2"/>
     </w:pPr>
     <w:rPr>
       <w:caps/>
-      <w:color w:val="593470" w:themeColor="accent1" w:themeShade="7F"/>
+      <w:color w:val="771048" w:themeColor="accent1" w:themeShade="7F"/>
       <w:spacing w:val="15"/>
     </w:rPr>
   </w:style>
@@ -5747,14 +6724,14 @@
     <w:rsid w:val="00E573ED"/>
     <w:pPr>
       <w:pBdr>
-        <w:top w:val="dotted" w:sz="6" w:space="2" w:color="AD84C6" w:themeColor="accent1"/>
+        <w:top w:val="dotted" w:sz="6" w:space="2" w:color="E32D91" w:themeColor="accent1"/>
       </w:pBdr>
       <w:spacing w:before="200" w:after="0"/>
       <w:outlineLvl w:val="3"/>
     </w:pPr>
     <w:rPr>
       <w:caps/>
-      <w:color w:val="864EA8" w:themeColor="accent1" w:themeShade="BF"/>
+      <w:color w:val="B3186D" w:themeColor="accent1" w:themeShade="BF"/>
       <w:spacing w:val="10"/>
     </w:rPr>
   </w:style>
@@ -5770,14 +6747,14 @@
     <w:rsid w:val="00E573ED"/>
     <w:pPr>
       <w:pBdr>
-        <w:bottom w:val="single" w:sz="6" w:space="1" w:color="AD84C6" w:themeColor="accent1"/>
+        <w:bottom w:val="single" w:sz="6" w:space="1" w:color="E32D91" w:themeColor="accent1"/>
       </w:pBdr>
       <w:spacing w:before="200" w:after="0"/>
       <w:outlineLvl w:val="4"/>
     </w:pPr>
     <w:rPr>
       <w:caps/>
-      <w:color w:val="864EA8" w:themeColor="accent1" w:themeShade="BF"/>
+      <w:color w:val="B3186D" w:themeColor="accent1" w:themeShade="BF"/>
       <w:spacing w:val="10"/>
     </w:rPr>
   </w:style>
@@ -5793,14 +6770,14 @@
     <w:rsid w:val="00E573ED"/>
     <w:pPr>
       <w:pBdr>
-        <w:bottom w:val="dotted" w:sz="6" w:space="1" w:color="AD84C6" w:themeColor="accent1"/>
+        <w:bottom w:val="dotted" w:sz="6" w:space="1" w:color="E32D91" w:themeColor="accent1"/>
       </w:pBdr>
       <w:spacing w:before="200" w:after="0"/>
       <w:outlineLvl w:val="5"/>
     </w:pPr>
     <w:rPr>
       <w:caps/>
-      <w:color w:val="864EA8" w:themeColor="accent1" w:themeShade="BF"/>
+      <w:color w:val="B3186D" w:themeColor="accent1" w:themeShade="BF"/>
       <w:spacing w:val="10"/>
     </w:rPr>
   </w:style>
@@ -5820,7 +6797,7 @@
     </w:pPr>
     <w:rPr>
       <w:caps/>
-      <w:color w:val="864EA8" w:themeColor="accent1" w:themeShade="BF"/>
+      <w:color w:val="B3186D" w:themeColor="accent1" w:themeShade="BF"/>
       <w:spacing w:val="10"/>
     </w:rPr>
   </w:style>
@@ -5871,7 +6848,6 @@
   <w:style w:type="character" w:default="1" w:styleId="DefaultParagraphFont">
     <w:name w:val="Default Paragraph Font"/>
     <w:uiPriority w:val="1"/>
-    <w:semiHidden/>
     <w:unhideWhenUsed/>
   </w:style>
   <w:style w:type="table" w:default="1" w:styleId="TableNormal">
@@ -5924,7 +6900,7 @@
       <w:spacing w:val="15"/>
       <w:sz w:val="22"/>
       <w:szCs w:val="22"/>
-      <w:shd w:val="clear" w:color="auto" w:fill="AD84C6" w:themeFill="accent1"/>
+      <w:shd w:val="clear" w:color="auto" w:fill="E32D91" w:themeFill="accent1"/>
     </w:rPr>
   </w:style>
   <w:style w:type="character" w:customStyle="1" w:styleId="Heading2Char">
@@ -5936,7 +6912,7 @@
     <w:rPr>
       <w:caps/>
       <w:spacing w:val="15"/>
-      <w:shd w:val="clear" w:color="auto" w:fill="EEE6F3" w:themeFill="accent1" w:themeFillTint="33"/>
+      <w:shd w:val="clear" w:color="auto" w:fill="F9D4E8" w:themeFill="accent1" w:themeFillTint="33"/>
     </w:rPr>
   </w:style>
   <w:style w:type="character" w:customStyle="1" w:styleId="Heading3Char">
@@ -5948,7 +6924,7 @@
     <w:rsid w:val="00E573ED"/>
     <w:rPr>
       <w:caps/>
-      <w:color w:val="593470" w:themeColor="accent1" w:themeShade="7F"/>
+      <w:color w:val="771048" w:themeColor="accent1" w:themeShade="7F"/>
       <w:spacing w:val="15"/>
     </w:rPr>
   </w:style>
@@ -5961,7 +6937,7 @@
     <w:rsid w:val="00E573ED"/>
     <w:rPr>
       <w:caps/>
-      <w:color w:val="864EA8" w:themeColor="accent1" w:themeShade="BF"/>
+      <w:color w:val="B3186D" w:themeColor="accent1" w:themeShade="BF"/>
       <w:spacing w:val="10"/>
     </w:rPr>
   </w:style>
@@ -5974,7 +6950,7 @@
     <w:rsid w:val="00E573ED"/>
     <w:rPr>
       <w:caps/>
-      <w:color w:val="864EA8" w:themeColor="accent1" w:themeShade="BF"/>
+      <w:color w:val="B3186D" w:themeColor="accent1" w:themeShade="BF"/>
       <w:spacing w:val="10"/>
     </w:rPr>
   </w:style>
@@ -5987,7 +6963,7 @@
     <w:rsid w:val="00E573ED"/>
     <w:rPr>
       <w:caps/>
-      <w:color w:val="864EA8" w:themeColor="accent1" w:themeShade="BF"/>
+      <w:color w:val="B3186D" w:themeColor="accent1" w:themeShade="BF"/>
       <w:spacing w:val="10"/>
     </w:rPr>
   </w:style>
@@ -6000,7 +6976,7 @@
     <w:rsid w:val="00E573ED"/>
     <w:rPr>
       <w:caps/>
-      <w:color w:val="864EA8" w:themeColor="accent1" w:themeShade="BF"/>
+      <w:color w:val="B3186D" w:themeColor="accent1" w:themeShade="BF"/>
       <w:spacing w:val="10"/>
     </w:rPr>
   </w:style>
@@ -6046,7 +7022,7 @@
     <w:rPr>
       <w:b/>
       <w:bCs/>
-      <w:color w:val="864EA8" w:themeColor="accent1" w:themeShade="BF"/>
+      <w:color w:val="B3186D" w:themeColor="accent1" w:themeShade="BF"/>
       <w:sz w:val="16"/>
       <w:szCs w:val="16"/>
     </w:rPr>
@@ -6065,7 +7041,7 @@
     <w:rPr>
       <w:rFonts w:asciiTheme="majorHAnsi" w:eastAsiaTheme="majorEastAsia" w:hAnsiTheme="majorHAnsi" w:cstheme="majorBidi"/>
       <w:caps/>
-      <w:color w:val="AD84C6" w:themeColor="accent1"/>
+      <w:color w:val="E32D91" w:themeColor="accent1"/>
       <w:spacing w:val="10"/>
       <w:sz w:val="52"/>
       <w:szCs w:val="52"/>
@@ -6080,7 +7056,7 @@
     <w:rPr>
       <w:rFonts w:asciiTheme="majorHAnsi" w:eastAsiaTheme="majorEastAsia" w:hAnsiTheme="majorHAnsi" w:cstheme="majorBidi"/>
       <w:caps/>
-      <w:color w:val="AD84C6" w:themeColor="accent1"/>
+      <w:color w:val="E32D91" w:themeColor="accent1"/>
       <w:spacing w:val="10"/>
       <w:sz w:val="52"/>
       <w:szCs w:val="52"/>
@@ -6136,7 +7112,7 @@
     <w:rsid w:val="00E573ED"/>
     <w:rPr>
       <w:caps/>
-      <w:color w:val="593470" w:themeColor="accent1" w:themeShade="7F"/>
+      <w:color w:val="771048" w:themeColor="accent1" w:themeShade="7F"/>
       <w:spacing w:val="5"/>
     </w:rPr>
   </w:style>
@@ -6182,7 +7158,7 @@
       <w:jc w:val="center"/>
     </w:pPr>
     <w:rPr>
-      <w:color w:val="AD84C6" w:themeColor="accent1"/>
+      <w:color w:val="E32D91" w:themeColor="accent1"/>
       <w:sz w:val="24"/>
       <w:szCs w:val="24"/>
     </w:rPr>
@@ -6194,7 +7170,7 @@
     <w:uiPriority w:val="30"/>
     <w:rsid w:val="00E573ED"/>
     <w:rPr>
-      <w:color w:val="AD84C6" w:themeColor="accent1"/>
+      <w:color w:val="E32D91" w:themeColor="accent1"/>
       <w:sz w:val="24"/>
       <w:szCs w:val="24"/>
     </w:rPr>
@@ -6207,7 +7183,7 @@
     <w:rPr>
       <w:i/>
       <w:iCs/>
-      <w:color w:val="593470" w:themeColor="accent1" w:themeShade="7F"/>
+      <w:color w:val="771048" w:themeColor="accent1" w:themeShade="7F"/>
     </w:rPr>
   </w:style>
   <w:style w:type="character" w:styleId="IntenseEmphasis">
@@ -6219,7 +7195,7 @@
       <w:b/>
       <w:bCs/>
       <w:caps/>
-      <w:color w:val="593470" w:themeColor="accent1" w:themeShade="7F"/>
+      <w:color w:val="771048" w:themeColor="accent1" w:themeShade="7F"/>
       <w:spacing w:val="10"/>
     </w:rPr>
   </w:style>
@@ -6231,7 +7207,7 @@
     <w:rPr>
       <w:b/>
       <w:bCs/>
-      <w:color w:val="AD84C6" w:themeColor="accent1"/>
+      <w:color w:val="E32D91" w:themeColor="accent1"/>
     </w:rPr>
   </w:style>
   <w:style w:type="character" w:styleId="IntenseReference">
@@ -6245,7 +7221,7 @@
       <w:i/>
       <w:iCs/>
       <w:caps/>
-      <w:color w:val="AD84C6" w:themeColor="accent1"/>
+      <w:color w:val="E32D91" w:themeColor="accent1"/>
     </w:rPr>
   </w:style>
   <w:style w:type="character" w:styleId="BookTitle">
@@ -6341,7 +7317,7 @@
     <w:unhideWhenUsed/>
     <w:rsid w:val="00BB2C57"/>
     <w:rPr>
-      <w:color w:val="69A020" w:themeColor="hyperlink"/>
+      <w:color w:val="6B9F25" w:themeColor="hyperlink"/>
       <w:u w:val="single"/>
     </w:rPr>
   </w:style>
@@ -6368,13 +7344,25 @@
       <w:contextualSpacing/>
     </w:pPr>
   </w:style>
+  <w:style w:type="character" w:styleId="FollowedHyperlink">
+    <w:name w:val="FollowedHyperlink"/>
+    <w:basedOn w:val="DefaultParagraphFont"/>
+    <w:uiPriority w:val="99"/>
+    <w:semiHidden/>
+    <w:unhideWhenUsed/>
+    <w:rsid w:val="00682F5B"/>
+    <w:rPr>
+      <w:color w:val="8C8C8C" w:themeColor="followedHyperlink"/>
+      <w:u w:val="single"/>
+    </w:rPr>
+  </w:style>
 </w:styles>
 </file>
 
 <file path=word/theme/theme1.xml><?xml version="1.0" encoding="utf-8"?>
 <a:theme xmlns:a="http://schemas.openxmlformats.org/drawingml/2006/main" name="Office Theme">
   <a:themeElements>
-    <a:clrScheme name="Violet">
+    <a:clrScheme name="Red Violet">
       <a:dk1>
         <a:sysClr val="windowText" lastClr="000000"/>
       </a:dk1>
@@ -6382,31 +7370,31 @@
         <a:sysClr val="window" lastClr="FFFFFF"/>
       </a:lt1>
       <a:dk2>
-        <a:srgbClr val="373545"/>
+        <a:srgbClr val="454551"/>
       </a:dk2>
       <a:lt2>
-        <a:srgbClr val="DCD8DC"/>
+        <a:srgbClr val="D8D9DC"/>
       </a:lt2>
       <a:accent1>
-        <a:srgbClr val="AD84C6"/>
+        <a:srgbClr val="E32D91"/>
       </a:accent1>
       <a:accent2>
-        <a:srgbClr val="8784C7"/>
+        <a:srgbClr val="C830CC"/>
       </a:accent2>
       <a:accent3>
-        <a:srgbClr val="5D739A"/>
+        <a:srgbClr val="4EA6DC"/>
       </a:accent3>
       <a:accent4>
-        <a:srgbClr val="6997AF"/>
+        <a:srgbClr val="4775E7"/>
       </a:accent4>
       <a:accent5>
-        <a:srgbClr val="84ACB6"/>
+        <a:srgbClr val="8971E1"/>
       </a:accent5>
       <a:accent6>
-        <a:srgbClr val="6F8183"/>
+        <a:srgbClr val="D54773"/>
       </a:accent6>
       <a:hlink>
-        <a:srgbClr val="69A020"/>
+        <a:srgbClr val="6B9F25"/>
       </a:hlink>
       <a:folHlink>
         <a:srgbClr val="8C8C8C"/>

</xml_diff>